<commit_message>
updated letter to editor with detailed responses to R1 and cover letter.
</commit_message>
<xml_diff>
--- a/write-up/Cortex/Round 2/CoverLetter.docx
+++ b/write-up/Cortex/Round 2/CoverLetter.docx
@@ -1,6 +1,6 @@
 
 <file path=word/document.xml><?xml version="1.0" encoding="utf-8"?>
-<w:document xmlns:wpc="http://schemas.microsoft.com/office/word/2010/wordprocessingCanvas" xmlns:cx="http://schemas.microsoft.com/office/drawing/2014/chartex" xmlns:cx1="http://schemas.microsoft.com/office/drawing/2015/9/8/chartex" xmlns:cx2="http://schemas.microsoft.com/office/drawing/2015/10/21/chartex" xmlns:cx3="http://schemas.microsoft.com/office/drawing/2016/5/9/chartex" xmlns:cx4="http://schemas.microsoft.com/office/drawing/2016/5/10/chartex" xmlns:cx5="http://schemas.microsoft.com/office/drawing/2016/5/11/chartex" xmlns:cx6="http://schemas.microsoft.com/office/drawing/2016/5/12/chartex" xmlns:cx7="http://schemas.microsoft.com/office/drawing/2016/5/13/chartex" xmlns:cx8="http://schemas.microsoft.com/office/drawing/2016/5/14/chartex" xmlns:mc="http://schemas.openxmlformats.org/markup-compatibility/2006" xmlns:aink="http://schemas.microsoft.com/office/drawing/2016/ink" xmlns:am3d="http://schemas.microsoft.com/office/drawing/2017/model3d" xmlns:o="urn:schemas-microsoft-com:office:office" xmlns:oel="http://schemas.microsoft.com/office/2019/extlst" xmlns:r="http://schemas.openxmlformats.org/officeDocument/2006/relationships" xmlns:m="http://schemas.openxmlformats.org/officeDocument/2006/math" xmlns:v="urn:schemas-microsoft-com:vml" xmlns:wp14="http://schemas.microsoft.com/office/word/2010/wordprocessingDrawing" xmlns:wp="http://schemas.openxmlformats.org/drawingml/2006/wordprocessingDrawing" xmlns:w10="urn:schemas-microsoft-com:office:word" xmlns:w="http://schemas.openxmlformats.org/wordprocessingml/2006/main" xmlns:w14="http://schemas.microsoft.com/office/word/2010/wordml" xmlns:w15="http://schemas.microsoft.com/office/word/2012/wordml" xmlns:w16cex="http://schemas.microsoft.com/office/word/2018/wordml/cex" xmlns:w16cid="http://schemas.microsoft.com/office/word/2016/wordml/cid" xmlns:w16="http://schemas.microsoft.com/office/word/2018/wordml" xmlns:w16sdtdh="http://schemas.microsoft.com/office/word/2020/wordml/sdtdatahash" xmlns:w16se="http://schemas.microsoft.com/office/word/2015/wordml/symex" xmlns:wpg="http://schemas.microsoft.com/office/word/2010/wordprocessingGroup" xmlns:wpi="http://schemas.microsoft.com/office/word/2010/wordprocessingInk" xmlns:wne="http://schemas.microsoft.com/office/word/2006/wordml" xmlns:wps="http://schemas.microsoft.com/office/word/2010/wordprocessingShape" mc:Ignorable="w14 w15 w16se w16cid w16 w16cex w16sdtdh wp14">
+<w:document xmlns:wpc="http://schemas.microsoft.com/office/word/2010/wordprocessingCanvas" xmlns:cx="http://schemas.microsoft.com/office/drawing/2014/chartex" xmlns:cx1="http://schemas.microsoft.com/office/drawing/2015/9/8/chartex" xmlns:cx2="http://schemas.microsoft.com/office/drawing/2015/10/21/chartex" xmlns:cx3="http://schemas.microsoft.com/office/drawing/2016/5/9/chartex" xmlns:cx4="http://schemas.microsoft.com/office/drawing/2016/5/10/chartex" xmlns:cx5="http://schemas.microsoft.com/office/drawing/2016/5/11/chartex" xmlns:cx6="http://schemas.microsoft.com/office/drawing/2016/5/12/chartex" xmlns:cx7="http://schemas.microsoft.com/office/drawing/2016/5/13/chartex" xmlns:cx8="http://schemas.microsoft.com/office/drawing/2016/5/14/chartex" xmlns:mc="http://schemas.openxmlformats.org/markup-compatibility/2006" xmlns:aink="http://schemas.microsoft.com/office/drawing/2016/ink" xmlns:am3d="http://schemas.microsoft.com/office/drawing/2017/model3d" xmlns:o="urn:schemas-microsoft-com:office:office" xmlns:r="http://schemas.openxmlformats.org/officeDocument/2006/relationships" xmlns:m="http://schemas.openxmlformats.org/officeDocument/2006/math" xmlns:v="urn:schemas-microsoft-com:vml" xmlns:wp14="http://schemas.microsoft.com/office/word/2010/wordprocessingDrawing" xmlns:wp="http://schemas.openxmlformats.org/drawingml/2006/wordprocessingDrawing" xmlns:w10="urn:schemas-microsoft-com:office:word" xmlns:w="http://schemas.openxmlformats.org/wordprocessingml/2006/main" xmlns:w14="http://schemas.microsoft.com/office/word/2010/wordml" xmlns:w15="http://schemas.microsoft.com/office/word/2012/wordml" xmlns:w16cex="http://schemas.microsoft.com/office/word/2018/wordml/cex" xmlns:w16cid="http://schemas.microsoft.com/office/word/2016/wordml/cid" xmlns:w16="http://schemas.microsoft.com/office/word/2018/wordml" xmlns:w16se="http://schemas.microsoft.com/office/word/2015/wordml/symex" xmlns:wpg="http://schemas.microsoft.com/office/word/2010/wordprocessingGroup" xmlns:wpi="http://schemas.microsoft.com/office/word/2010/wordprocessingInk" xmlns:wne="http://schemas.microsoft.com/office/word/2006/wordml" xmlns:wps="http://schemas.microsoft.com/office/word/2010/wordprocessingShape" mc:Ignorable="w14 w15 w16se w16cid w16 w16cex wp14">
   <w:body>
     <w:p>
       <w:pPr>
@@ -204,45 +204,29 @@
           <w:sz w:val="24"/>
         </w:rPr>
         <w:br/>
-        <w:t xml:space="preserve">Below, we provide responses to </w:t>
-      </w:r>
-      <w:proofErr w:type="gramStart"/>
-      <w:r>
+        <w:t>Below, we provide responses to all of the reviewers’ comments. We included the manuscript with track-changes included to highlight the changes made during this round of review.</w:t>
+      </w:r>
+    </w:p>
+    <w:p>
+      <w:pPr>
         <w:rPr>
           <w:rFonts w:ascii="Times New Roman" w:hAnsi="Times New Roman" w:cs="Times New Roman"/>
           <w:sz w:val="24"/>
         </w:rPr>
-        <w:t>all of</w:t>
-      </w:r>
-      <w:proofErr w:type="gramEnd"/>
-      <w:r>
+      </w:pPr>
+    </w:p>
+    <w:p>
+      <w:pPr>
         <w:rPr>
           <w:rFonts w:ascii="Times New Roman" w:hAnsi="Times New Roman" w:cs="Times New Roman"/>
           <w:sz w:val="24"/>
         </w:rPr>
-        <w:t xml:space="preserve"> the reviewers’ comments. We included the manuscript with track-changes included to highlight the changes made during this round of review.</w:t>
-      </w:r>
-    </w:p>
-    <w:p>
-      <w:pPr>
+      </w:pPr>
+      <w:r>
         <w:rPr>
           <w:rFonts w:ascii="Times New Roman" w:hAnsi="Times New Roman" w:cs="Times New Roman"/>
           <w:sz w:val="24"/>
         </w:rPr>
-      </w:pPr>
-    </w:p>
-    <w:p>
-      <w:pPr>
-        <w:rPr>
-          <w:rFonts w:ascii="Times New Roman" w:hAnsi="Times New Roman" w:cs="Times New Roman"/>
-          <w:sz w:val="24"/>
-        </w:rPr>
-      </w:pPr>
-      <w:r>
-        <w:rPr>
-          <w:rFonts w:ascii="Times New Roman" w:hAnsi="Times New Roman" w:cs="Times New Roman"/>
-          <w:sz w:val="24"/>
-        </w:rPr>
         <w:t>Thank you very much for your time and guidance. Please feel free to get in touch with us if there is anything else we can clarify.</w:t>
       </w:r>
     </w:p>
@@ -268,25 +252,7 @@
           <w:color w:val="000000"/>
           <w:sz w:val="24"/>
         </w:rPr>
-        <w:t xml:space="preserve">Xin </w:t>
-      </w:r>
-      <w:proofErr w:type="spellStart"/>
-      <w:r>
-        <w:rPr>
-          <w:rFonts w:ascii="Times New Roman" w:eastAsia="Times New Roman" w:hAnsi="Times New Roman" w:cs="Times New Roman"/>
-          <w:color w:val="000000"/>
-          <w:sz w:val="24"/>
-        </w:rPr>
-        <w:t>Xie</w:t>
-      </w:r>
-      <w:proofErr w:type="spellEnd"/>
-      <w:r>
-        <w:rPr>
-          <w:rFonts w:ascii="Times New Roman" w:eastAsia="Times New Roman" w:hAnsi="Times New Roman" w:cs="Times New Roman"/>
-          <w:color w:val="000000"/>
-          <w:sz w:val="24"/>
-        </w:rPr>
-        <w:t>, T. Florian Jaeger, Chigusa Kurumada</w:t>
+        <w:t>Xin Xie, T. Florian Jaeger, Chigusa Kurumada</w:t>
       </w:r>
     </w:p>
     <w:p>
@@ -409,25 +375,7 @@
           <w:color w:val="0031E6"/>
           <w:sz w:val="24"/>
         </w:rPr>
-        <w:t xml:space="preserve"> </w:t>
-      </w:r>
-      <w:proofErr w:type="gramStart"/>
-      <w:r>
-        <w:rPr>
-          <w:rFonts w:ascii="Times New Roman" w:hAnsi="Times New Roman" w:cs="Times New Roman"/>
-          <w:color w:val="0031E6"/>
-          <w:sz w:val="24"/>
-        </w:rPr>
-        <w:t>in order to</w:t>
-      </w:r>
-      <w:proofErr w:type="gramEnd"/>
-      <w:r>
-        <w:rPr>
-          <w:rFonts w:ascii="Times New Roman" w:hAnsi="Times New Roman" w:cs="Times New Roman"/>
-          <w:color w:val="0031E6"/>
-          <w:sz w:val="24"/>
-        </w:rPr>
-        <w:t xml:space="preserve"> depart form the status quo.</w:t>
+        <w:t xml:space="preserve"> in order to depart form the status quo.</w:t>
       </w:r>
       <w:r>
         <w:rPr>
@@ -965,35 +913,7 @@
           <w:rFonts w:ascii="Times New Roman" w:hAnsi="Times New Roman" w:cs="Times New Roman"/>
           <w:sz w:val="24"/>
         </w:rPr>
-        <w:t xml:space="preserve">o reliably distinguish between </w:t>
-      </w:r>
-      <w:r>
-        <w:rPr>
-          <w:rFonts w:ascii="Times New Roman" w:hAnsi="Times New Roman" w:cs="Times New Roman"/>
-          <w:sz w:val="24"/>
-        </w:rPr>
-        <w:t xml:space="preserve">the three mechanisms (normalization, changes of representations, changes of decision-bias), </w:t>
-      </w:r>
-      <w:r>
-        <w:rPr>
-          <w:rFonts w:ascii="Times New Roman" w:hAnsi="Times New Roman" w:cs="Times New Roman"/>
-          <w:sz w:val="24"/>
-        </w:rPr>
-        <w:t>predictions need to be spelled out and t</w:t>
-      </w:r>
-      <w:r>
-        <w:rPr>
-          <w:rFonts w:ascii="Times New Roman" w:hAnsi="Times New Roman" w:cs="Times New Roman"/>
-          <w:sz w:val="24"/>
-        </w:rPr>
-        <w:t>e</w:t>
-      </w:r>
-      <w:r>
-        <w:rPr>
-          <w:rFonts w:ascii="Times New Roman" w:hAnsi="Times New Roman" w:cs="Times New Roman"/>
-          <w:sz w:val="24"/>
-        </w:rPr>
-        <w:t xml:space="preserve">sted with respect to </w:t>
+        <w:t xml:space="preserve">o reliably distinguish between the three mechanisms (normalization, changes of representations, changes of decision-bias), predictions need to be spelled out and tested with respect to </w:t>
       </w:r>
       <w:r>
         <w:rPr>
@@ -1211,25 +1131,7 @@
           <w:sz w:val="24"/>
           <w:lang w:eastAsia="en-US"/>
         </w:rPr>
-        <w:t xml:space="preserve"> (after how much exposure input) </w:t>
-      </w:r>
-      <w:r>
-        <w:rPr>
-          <w:rFonts w:ascii="Times New Roman" w:hAnsi="Times New Roman" w:cs="Times New Roman"/>
-          <w:color w:val="000000"/>
-          <w:sz w:val="24"/>
-          <w:lang w:eastAsia="en-US"/>
-        </w:rPr>
-        <w:t>the three mechanisms may</w:t>
-      </w:r>
-      <w:r>
-        <w:rPr>
-          <w:rFonts w:ascii="Times New Roman" w:hAnsi="Times New Roman" w:cs="Times New Roman"/>
-          <w:color w:val="000000"/>
-          <w:sz w:val="24"/>
-          <w:lang w:eastAsia="en-US"/>
-        </w:rPr>
-        <w:t xml:space="preserve"> make diverging predictions</w:t>
+        <w:t xml:space="preserve"> (after how much exposure input) the three mechanisms may make diverging predictions</w:t>
       </w:r>
       <w:r>
         <w:rPr>
@@ -1834,23 +1736,7 @@
           <w:color w:val="000000" w:themeColor="text1"/>
           <w:sz w:val="24"/>
         </w:rPr>
-        <w:t xml:space="preserve">, which leaves only two parameters </w:t>
-      </w:r>
-      <w:r>
-        <w:rPr>
-          <w:rFonts w:ascii="Times New Roman" w:eastAsia="Times New Roman" w:hAnsi="Times New Roman" w:cs="Times New Roman"/>
-          <w:color w:val="000000" w:themeColor="text1"/>
-          <w:sz w:val="24"/>
-        </w:rPr>
-        <w:t>for each model</w:t>
-      </w:r>
-      <w:r>
-        <w:rPr>
-          <w:rFonts w:ascii="Times New Roman" w:eastAsia="Times New Roman" w:hAnsi="Times New Roman" w:cs="Times New Roman"/>
-          <w:color w:val="000000" w:themeColor="text1"/>
-          <w:sz w:val="24"/>
-        </w:rPr>
-        <w:t xml:space="preserve">. All combinations of these parameter settings that are illustrated in the figures in Sections 3 and 4. </w:t>
+        <w:t xml:space="preserve">, which leaves only two parameters for each model. All combinations of these parameter settings that are illustrated in the figures in Sections 3 and 4. </w:t>
       </w:r>
       <w:r>
         <w:rPr>
@@ -2036,23 +1922,7 @@
           <w:color w:val="000000" w:themeColor="text1"/>
           <w:sz w:val="24"/>
         </w:rPr>
-        <w:t xml:space="preserve"> considered the</w:t>
-      </w:r>
-      <w:r>
-        <w:rPr>
-          <w:rFonts w:ascii="Times New Roman" w:eastAsia="Times New Roman" w:hAnsi="Times New Roman" w:cs="Times New Roman"/>
-          <w:color w:val="000000" w:themeColor="text1"/>
-          <w:sz w:val="24"/>
-        </w:rPr>
-        <w:t>se</w:t>
-      </w:r>
-      <w:r>
-        <w:rPr>
-          <w:rFonts w:ascii="Times New Roman" w:eastAsia="Times New Roman" w:hAnsi="Times New Roman" w:cs="Times New Roman"/>
-          <w:color w:val="000000" w:themeColor="text1"/>
-          <w:sz w:val="24"/>
-        </w:rPr>
-        <w:t xml:space="preserve"> three models as </w:t>
+        <w:t xml:space="preserve"> considered these three models as </w:t>
       </w:r>
       <w:r>
         <w:rPr>
@@ -2697,25 +2567,7 @@
           <w:color w:val="000000"/>
           <w:szCs w:val="22"/>
         </w:rPr>
-        <w:t xml:space="preserve">What happens if </w:t>
-      </w:r>
-      <w:proofErr w:type="gramStart"/>
-      <w:r>
-        <w:rPr>
-          <w:rFonts w:eastAsia="Times New Roman"/>
-          <w:color w:val="000000"/>
-          <w:szCs w:val="22"/>
-        </w:rPr>
-        <w:t>all of</w:t>
-      </w:r>
-      <w:proofErr w:type="gramEnd"/>
-      <w:r>
-        <w:rPr>
-          <w:rFonts w:eastAsia="Times New Roman"/>
-          <w:color w:val="000000"/>
-          <w:szCs w:val="22"/>
-        </w:rPr>
-        <w:t xml:space="preserve"> the mechanisms are at work simultaneously?</w:t>
+        <w:t>What happens if all of the mechanisms are at work simultaneously?</w:t>
       </w:r>
       <w:r>
         <w:rPr>
@@ -3149,25 +3001,7 @@
           <w:color w:val="000000"/>
           <w:szCs w:val="22"/>
         </w:rPr>
-        <w:t xml:space="preserve">The facts that 1) there are different accounts; and 2) they could predict the same results are clear from the intro. What else did we learn by </w:t>
-      </w:r>
-      <w:proofErr w:type="gramStart"/>
-      <w:r>
-        <w:rPr>
-          <w:rFonts w:eastAsia="Times New Roman"/>
-          <w:color w:val="000000"/>
-          <w:szCs w:val="22"/>
-        </w:rPr>
-        <w:t>actually modeling</w:t>
-      </w:r>
-      <w:proofErr w:type="gramEnd"/>
-      <w:r>
-        <w:rPr>
-          <w:rFonts w:eastAsia="Times New Roman"/>
-          <w:color w:val="000000"/>
-          <w:szCs w:val="22"/>
-        </w:rPr>
-        <w:t xml:space="preserve"> them?</w:t>
+        <w:t>The facts that 1) there are different accounts; and 2) they could predict the same results are clear from the intro. What else did we learn by actually modeling them?</w:t>
       </w:r>
     </w:p>
     <w:p>
@@ -3417,25 +3251,7 @@
           <w:color w:val="000000"/>
           <w:szCs w:val="22"/>
         </w:rPr>
-        <w:t xml:space="preserve">This is not the </w:t>
-      </w:r>
-      <w:proofErr w:type="gramStart"/>
-      <w:r>
-        <w:rPr>
-          <w:rFonts w:eastAsia="Times New Roman"/>
-          <w:color w:val="000000"/>
-          <w:szCs w:val="22"/>
-        </w:rPr>
-        <w:t>case</w:t>
-      </w:r>
-      <w:proofErr w:type="gramEnd"/>
-      <w:r>
-        <w:rPr>
-          <w:rFonts w:eastAsia="Times New Roman"/>
-          <w:color w:val="000000"/>
-          <w:szCs w:val="22"/>
-        </w:rPr>
-        <w:t xml:space="preserve"> and we need to clarify that.</w:t>
+        <w:t>This is not the case and we need to clarify that.</w:t>
       </w:r>
     </w:p>
     <w:p>
@@ -3709,23 +3525,13 @@
         </w:rPr>
         <w:t>“</w:t>
       </w:r>
-      <w:proofErr w:type="gramStart"/>
       <w:r>
         <w:rPr>
           <w:rFonts w:eastAsia="Times New Roman"/>
           <w:color w:val="222222"/>
           <w:shd w:val="clear" w:color="auto" w:fill="FFFFFF"/>
         </w:rPr>
-        <w:t>it</w:t>
-      </w:r>
-      <w:proofErr w:type="gramEnd"/>
-      <w:r>
-        <w:rPr>
-          <w:rFonts w:eastAsia="Times New Roman"/>
-          <w:color w:val="222222"/>
-          <w:shd w:val="clear" w:color="auto" w:fill="FFFFFF"/>
-        </w:rPr>
-        <w:t xml:space="preserve"> feels like its </w:t>
+        <w:t xml:space="preserve">it feels like its </w:t>
       </w:r>
       <w:r>
         <w:rPr>
@@ -3879,25 +3685,7 @@
           <w:color w:val="000000"/>
           <w:szCs w:val="22"/>
         </w:rPr>
-        <w:t xml:space="preserve">Dear Dr. Xin </w:t>
-      </w:r>
-      <w:proofErr w:type="spellStart"/>
-      <w:r>
-        <w:rPr>
-          <w:rFonts w:ascii="Calibri" w:eastAsia="Times New Roman" w:hAnsi="Calibri" w:cs="Calibri"/>
-          <w:color w:val="000000"/>
-          <w:szCs w:val="22"/>
-        </w:rPr>
-        <w:t>Xie</w:t>
-      </w:r>
-      <w:proofErr w:type="spellEnd"/>
-      <w:r>
-        <w:rPr>
-          <w:rFonts w:ascii="Calibri" w:eastAsia="Times New Roman" w:hAnsi="Calibri" w:cs="Calibri"/>
-          <w:color w:val="000000"/>
-          <w:szCs w:val="22"/>
-        </w:rPr>
-        <w:t>,</w:t>
+        <w:t>Dear Dr. Xin Xie,</w:t>
       </w:r>
       <w:r>
         <w:rPr>
@@ -3931,25 +3719,7 @@
           <w:color w:val="000000"/>
           <w:szCs w:val="22"/>
         </w:rPr>
-        <w:t xml:space="preserve">. Your above paper has now been reviewed by expert referees, whose comments are enclosed for your perusal. </w:t>
-      </w:r>
-      <w:proofErr w:type="gramStart"/>
-      <w:r>
-        <w:rPr>
-          <w:rFonts w:ascii="Calibri" w:eastAsia="Times New Roman" w:hAnsi="Calibri" w:cs="Calibri"/>
-          <w:color w:val="000000"/>
-          <w:szCs w:val="22"/>
-        </w:rPr>
-        <w:t>On the basis of</w:t>
-      </w:r>
-      <w:proofErr w:type="gramEnd"/>
-      <w:r>
-        <w:rPr>
-          <w:rFonts w:ascii="Calibri" w:eastAsia="Times New Roman" w:hAnsi="Calibri" w:cs="Calibri"/>
-          <w:color w:val="000000"/>
-          <w:szCs w:val="22"/>
-        </w:rPr>
-        <w:t xml:space="preserve"> these comments, we cannot accept your manuscript in its present form but would like to invite you to revise your paper, taking into account the issues raised by the reviewers. Please note that acceptance is not guaranteed at this stage and any revision is likely to be sent back to the referees for further review. </w:t>
+        <w:t>. Your above paper has now been reviewed by expert referees, whose comments are enclosed for your perusal. On the basis of these comments, we cannot accept your manuscript in its present form but would like to invite you to revise your paper, taking into account the issues raised by the reviewers. Please note that acceptance is not guaranteed at this stage and any revision is likely to be sent back to the referees for further review. </w:t>
       </w:r>
       <w:r>
         <w:rPr>
@@ -4725,25 +4495,7 @@
           <w:color w:val="000000"/>
           <w:szCs w:val="22"/>
         </w:rPr>
-        <w:t xml:space="preserve"> you follow the journal formatting guidelines. Figures and tables may be embedded within the source file for the submission </w:t>
-      </w:r>
-      <w:proofErr w:type="gramStart"/>
-      <w:r>
-        <w:rPr>
-          <w:rFonts w:ascii="Calibri" w:eastAsia="Times New Roman" w:hAnsi="Calibri" w:cs="Calibri"/>
-          <w:color w:val="000000"/>
-          <w:szCs w:val="22"/>
-        </w:rPr>
-        <w:t>as long as</w:t>
-      </w:r>
-      <w:proofErr w:type="gramEnd"/>
-      <w:r>
-        <w:rPr>
-          <w:rFonts w:ascii="Calibri" w:eastAsia="Times New Roman" w:hAnsi="Calibri" w:cs="Calibri"/>
-          <w:color w:val="000000"/>
-          <w:szCs w:val="22"/>
-        </w:rPr>
-        <w:t xml:space="preserve"> they are of sufficient visual quality. For any figure that cannot be embedded within the source file (such as *.PSD Photoshop files), the original figure needs to be uploaded separately. Refer to the Guide for Authors for additional information.</w:t>
+        <w:t xml:space="preserve"> you follow the journal formatting guidelines. Figures and tables may be embedded within the source file for the submission as long as they are of sufficient visual quality. For any figure that cannot be embedded within the source file (such as *.PSD Photoshop files), the original figure needs to be uploaded separately. Refer to the Guide for Authors for additional information.</w:t>
       </w:r>
       <w:r>
         <w:rPr>
@@ -5656,17 +5408,376 @@
     <w:p>
       <w:pPr>
         <w:rPr>
-          <w:rFonts w:ascii="Times New Roman" w:eastAsia="Times New Roman" w:hAnsi="Times New Roman" w:cs="Times New Roman"/>
-          <w:sz w:val="24"/>
-        </w:rPr>
-      </w:pPr>
-      <w:r>
-        <w:rPr>
-          <w:rFonts w:ascii="Calibri" w:eastAsia="Times New Roman" w:hAnsi="Calibri" w:cs="Calibri"/>
-          <w:color w:val="000000"/>
-          <w:szCs w:val="22"/>
-        </w:rPr>
-        <w:t xml:space="preserve">On another front, the authors went to great lengths to integrate this paper with a wide body of prior empirical and theoretical work.  Although this does make for a long read, it does help illustrate the breadth of issues that this work connects to as it is presented and could be connected through in future extensions.  I have gone back and forth on suggesting that the length of the paper be reduced, which might increase its uptake, but I do think that there is value in having </w:t>
+          <w:rFonts w:ascii="Calibri" w:eastAsia="Times New Roman" w:hAnsi="Calibri" w:cs="Calibri"/>
+          <w:color w:val="000000"/>
+          <w:szCs w:val="22"/>
+        </w:rPr>
+      </w:pPr>
+      <w:r>
+        <w:rPr>
+          <w:rFonts w:ascii="Calibri" w:eastAsia="Times New Roman" w:hAnsi="Calibri" w:cs="Calibri"/>
+          <w:color w:val="000000"/>
+          <w:szCs w:val="22"/>
+        </w:rPr>
+        <w:t>On another front, the authors went to great lengths to integrate this paper with a wide body of prior empirical and theoretical work.  Although this does make for a long read, it does help illustrate the breadth of issues that this work connects to as it is presented and could be connected through in future extensions.  I have gone back and forth on suggesting that the length of the paper be reduced, which might increase its uptake, but I do think that there is value in having all of this</w:t>
+      </w:r>
+      <w:r>
+        <w:rPr>
+          <w:rFonts w:ascii="Calibri" w:eastAsia="Times New Roman" w:hAnsi="Calibri" w:cs="Calibri"/>
+          <w:color w:val="000000"/>
+          <w:szCs w:val="22"/>
+        </w:rPr>
+        <w:br/>
+        <w:t>content available in one place.  The authors' commitment to open-science principles is also truly exemplary, in that they provide literally all materials needed to replicate their work, including the paper itself, in their materials.  In so doing, they have increased the accessibility of this computational approach to other researchers and made it easier to test other related hypotheses or model other related data sets in the future.  I found the extensive set of figures very helpful in fleshing out a number of points and in illustrating how various model parameters operate, and the model description to be reasonably accessible, although the complexity of some aspects of the math may still pose some accessibility challenges for a wide audience.  </w:t>
+      </w:r>
+      <w:r>
+        <w:rPr>
+          <w:rFonts w:ascii="Calibri" w:eastAsia="Times New Roman" w:hAnsi="Calibri" w:cs="Calibri"/>
+          <w:color w:val="000000"/>
+          <w:szCs w:val="22"/>
+        </w:rPr>
+        <w:br/>
+      </w:r>
+      <w:r>
+        <w:rPr>
+          <w:rFonts w:ascii="Calibri" w:eastAsia="Times New Roman" w:hAnsi="Calibri" w:cs="Calibri"/>
+          <w:color w:val="000000"/>
+          <w:szCs w:val="22"/>
+        </w:rPr>
+        <w:br/>
+        <w:t xml:space="preserve">Notwithstanding these strengths, there were a few points that I thought might warrant some revision.  In no particular order: </w:t>
+      </w:r>
+      <w:r>
+        <w:rPr>
+          <w:rFonts w:ascii="Calibri" w:eastAsia="Times New Roman" w:hAnsi="Calibri" w:cs="Calibri"/>
+          <w:color w:val="000000"/>
+          <w:szCs w:val="22"/>
+          <w:highlight w:val="cyan"/>
+        </w:rPr>
+        <w:t>I found the section on neural correlates to be somewhat underwhelming and non-specific.</w:t>
+      </w:r>
+      <w:r>
+        <w:rPr>
+          <w:rFonts w:ascii="Calibri" w:eastAsia="Times New Roman" w:hAnsi="Calibri" w:cs="Calibri"/>
+          <w:color w:val="000000"/>
+          <w:szCs w:val="22"/>
+        </w:rPr>
+        <w:t xml:space="preserve">  For this paper to have substantial weight, I think it would be necessary to spell out how specific neural measures could be tied, in a quantitative way, </w:t>
+      </w:r>
+      <w:r>
+        <w:rPr>
+          <w:rFonts w:ascii="Calibri" w:eastAsia="Times New Roman" w:hAnsi="Calibri" w:cs="Calibri"/>
+          <w:color w:val="000000"/>
+          <w:szCs w:val="22"/>
+          <w:highlight w:val="cyan"/>
+        </w:rPr>
+        <w:t>to specific parameters of the computational framework</w:t>
+      </w:r>
+      <w:r>
+        <w:rPr>
+          <w:rFonts w:ascii="Calibri" w:eastAsia="Times New Roman" w:hAnsi="Calibri" w:cs="Calibri"/>
+          <w:color w:val="000000"/>
+          <w:szCs w:val="22"/>
+        </w:rPr>
+        <w:t xml:space="preserve">.  I would encourage the authors to consider a simple case study to illustrate this point, otherwise, I would suggest that this section could be tightened considerably or eliminated.  In a different vein, the current case studies attempt to illustrate the separate and independent effects of manipulating parameters at three different levels of processing; however, </w:t>
+      </w:r>
+      <w:r>
+        <w:rPr>
+          <w:rFonts w:ascii="Calibri" w:eastAsia="Times New Roman" w:hAnsi="Calibri" w:cs="Calibri"/>
+          <w:color w:val="000000"/>
+          <w:szCs w:val="22"/>
+          <w:highlight w:val="cyan"/>
+        </w:rPr>
+        <w:t>I would imagine that there is a good case to argue that adaptation could occur at all three levels simultaneously, at least to some degree</w:t>
+      </w:r>
+      <w:r>
+        <w:rPr>
+          <w:rFonts w:ascii="Calibri" w:eastAsia="Times New Roman" w:hAnsi="Calibri" w:cs="Calibri"/>
+          <w:color w:val="000000"/>
+          <w:szCs w:val="22"/>
+        </w:rPr>
+        <w:t>.  If that is the case, I think it would be useful to explain</w:t>
+      </w:r>
+      <w:r>
+        <w:rPr>
+          <w:rFonts w:ascii="Calibri" w:eastAsia="Times New Roman" w:hAnsi="Calibri" w:cs="Calibri"/>
+          <w:color w:val="000000"/>
+          <w:szCs w:val="22"/>
+        </w:rPr>
+        <w:br/>
+        <w:t xml:space="preserve">how change could be modeled at all three levels simultaneously, even if the main focus here is on these clear contrasts that are possible through independent manipulations of each parameter.  Finally, I found that a clear integrative conclusion was missing for this paper, which seemed to end fairly abruptly.  </w:t>
+      </w:r>
+      <w:r>
+        <w:rPr>
+          <w:rFonts w:ascii="Calibri" w:eastAsia="Times New Roman" w:hAnsi="Calibri" w:cs="Calibri"/>
+          <w:color w:val="000000"/>
+          <w:szCs w:val="22"/>
+          <w:highlight w:val="cyan"/>
+        </w:rPr>
+        <w:t>I think it would be very helpful for a reader of a 60+ page paper to have the authors state what they think the key take-home points of the work are to facilitate retention of those points and to avoid losing them among the dense package of content that this paper provides.</w:t>
+      </w:r>
+      <w:r>
+        <w:rPr>
+          <w:rFonts w:ascii="Calibri" w:eastAsia="Times New Roman" w:hAnsi="Calibri" w:cs="Calibri"/>
+          <w:color w:val="000000"/>
+          <w:szCs w:val="22"/>
+        </w:rPr>
+        <w:t>  </w:t>
+      </w:r>
+      <w:r>
+        <w:rPr>
+          <w:rFonts w:ascii="Calibri" w:eastAsia="Times New Roman" w:hAnsi="Calibri" w:cs="Calibri"/>
+          <w:color w:val="000000"/>
+          <w:szCs w:val="22"/>
+        </w:rPr>
+        <w:br/>
+      </w:r>
+      <w:r>
+        <w:rPr>
+          <w:rFonts w:ascii="Calibri" w:eastAsia="Times New Roman" w:hAnsi="Calibri" w:cs="Calibri"/>
+          <w:color w:val="000000"/>
+          <w:szCs w:val="22"/>
+        </w:rPr>
+        <w:br/>
+        <w:t>Other comments:</w:t>
+      </w:r>
+      <w:r>
+        <w:rPr>
+          <w:rFonts w:ascii="Calibri" w:eastAsia="Times New Roman" w:hAnsi="Calibri" w:cs="Calibri"/>
+          <w:color w:val="000000"/>
+          <w:szCs w:val="22"/>
+        </w:rPr>
+        <w:br/>
+      </w:r>
+      <w:r>
+        <w:rPr>
+          <w:rFonts w:ascii="Calibri" w:eastAsia="Times New Roman" w:hAnsi="Calibri" w:cs="Calibri"/>
+          <w:color w:val="000000"/>
+          <w:szCs w:val="22"/>
+        </w:rPr>
+        <w:br/>
+      </w:r>
+      <w:r>
+        <w:rPr>
+          <w:rFonts w:ascii="Calibri" w:eastAsia="Times New Roman" w:hAnsi="Calibri" w:cs="Calibri"/>
+          <w:color w:val="000000"/>
+          <w:szCs w:val="22"/>
+        </w:rPr>
+        <w:br/>
+        <w:t>-when introducing the lapse rate parameter on p. 21, I was not initially sure of why this parameter would receive such prominent treatment in the paper, although the case was nicely made later on in the paper.  Given the importance of lapses was not discussed in detail earlier in the paper, it could be helpful to foreshadow the importance of this parameter earlier on.  </w:t>
+      </w:r>
+      <w:r>
+        <w:rPr>
+          <w:rFonts w:ascii="Calibri" w:eastAsia="Times New Roman" w:hAnsi="Calibri" w:cs="Calibri"/>
+          <w:color w:val="000000"/>
+          <w:szCs w:val="22"/>
+        </w:rPr>
+        <w:br/>
+      </w:r>
+    </w:p>
+    <w:p>
+      <w:pPr>
+        <w:rPr>
+          <w:rFonts w:ascii="Calibri" w:eastAsia="Times New Roman" w:hAnsi="Calibri" w:cs="Calibri"/>
+          <w:color w:val="000000"/>
+          <w:szCs w:val="22"/>
+        </w:rPr>
+      </w:pPr>
+      <w:r>
+        <w:rPr>
+          <w:rFonts w:ascii="Calibri" w:eastAsia="Times New Roman" w:hAnsi="Calibri" w:cs="Calibri"/>
+          <w:color w:val="000000"/>
+          <w:szCs w:val="22"/>
+        </w:rPr>
+        <w:t>Thank you. We now anticipate the importance of this parameter when we first introduce it (</w:t>
+      </w:r>
+      <w:r>
+        <w:rPr>
+          <w:rFonts w:ascii="Calibri" w:eastAsia="Times New Roman" w:hAnsi="Calibri" w:cs="Calibri"/>
+          <w:color w:val="000000"/>
+          <w:szCs w:val="22"/>
+        </w:rPr>
+        <w:t>S</w:t>
+      </w:r>
+      <w:r>
+        <w:rPr>
+          <w:rFonts w:ascii="Calibri" w:eastAsia="Times New Roman" w:hAnsi="Calibri" w:cs="Calibri"/>
+          <w:color w:val="000000"/>
+          <w:szCs w:val="22"/>
+        </w:rPr>
+        <w:t xml:space="preserve">ection </w:t>
+      </w:r>
+      <w:r>
+        <w:rPr>
+          <w:rFonts w:ascii="Calibri" w:eastAsia="Times New Roman" w:hAnsi="Calibri" w:cs="Calibri"/>
+          <w:color w:val="000000"/>
+          <w:szCs w:val="22"/>
+        </w:rPr>
+        <w:t>2.1.3). We have also revised the section where we demonstrate its importance (2.2.3) to be clearer how the introduction of attentional lapses means that changes in decision-making can explain adaptive changes in speech perception that are not traditionally considered a consequence of decision-making.</w:t>
+      </w:r>
+    </w:p>
+    <w:p>
+      <w:pPr>
+        <w:rPr>
+          <w:rFonts w:ascii="Times New Roman" w:eastAsia="Times New Roman" w:hAnsi="Times New Roman" w:cs="Times New Roman"/>
+          <w:sz w:val="24"/>
+        </w:rPr>
+      </w:pPr>
+      <w:r>
+        <w:rPr>
+          <w:rFonts w:ascii="Calibri" w:eastAsia="Times New Roman" w:hAnsi="Calibri" w:cs="Calibri"/>
+          <w:color w:val="000000"/>
+          <w:szCs w:val="22"/>
+        </w:rPr>
+        <w:br/>
+        <w:t>-I had several issues using the pdf document, including generating a printed copy.  I suggest the journal and the authors be mindful of this if this paper is moved to production.  I was on windows 10 using the current version of Adobe Acrobat when I encountered these issues.  </w:t>
+      </w:r>
+      <w:r>
+        <w:rPr>
+          <w:rFonts w:ascii="Calibri" w:eastAsia="Times New Roman" w:hAnsi="Calibri" w:cs="Calibri"/>
+          <w:color w:val="000000"/>
+          <w:szCs w:val="22"/>
+        </w:rPr>
+        <w:br/>
+      </w:r>
+      <w:r>
+        <w:rPr>
+          <w:rFonts w:ascii="Calibri" w:eastAsia="Times New Roman" w:hAnsi="Calibri" w:cs="Calibri"/>
+          <w:color w:val="000000"/>
+          <w:szCs w:val="22"/>
+        </w:rPr>
+        <w:lastRenderedPageBreak/>
+        <w:br/>
+        <w:t>-likewise, a number of the figures do not print out well, potentially because of the default state of the figures in the interactive figures.  Although I appreciate that the figures are best appreciated on a computer, it would be useful, I think, if they could work in a basic sense in a printed copy of the document.  </w:t>
+      </w:r>
+      <w:r>
+        <w:rPr>
+          <w:rFonts w:ascii="Calibri" w:eastAsia="Times New Roman" w:hAnsi="Calibri" w:cs="Calibri"/>
+          <w:color w:val="000000"/>
+          <w:szCs w:val="22"/>
+        </w:rPr>
+        <w:br/>
+      </w:r>
+      <w:r>
+        <w:rPr>
+          <w:rFonts w:ascii="Calibri" w:eastAsia="Times New Roman" w:hAnsi="Calibri" w:cs="Calibri"/>
+          <w:color w:val="000000"/>
+          <w:szCs w:val="22"/>
+        </w:rPr>
+        <w:br/>
+        <w:t>-on p.36: Examining Figure 14A, my impression was that different stimuli were used in the /d/-shifted vs. /t/-shifted panels of the figure.  Would the tightest control not contain the same base stimuli shifted in either direction?  </w:t>
+      </w:r>
+      <w:r>
+        <w:rPr>
+          <w:rFonts w:ascii="Calibri" w:eastAsia="Times New Roman" w:hAnsi="Calibri" w:cs="Calibri"/>
+          <w:color w:val="000000"/>
+          <w:szCs w:val="22"/>
+        </w:rPr>
+        <w:br/>
+      </w:r>
+      <w:r>
+        <w:rPr>
+          <w:rFonts w:ascii="Calibri" w:eastAsia="Times New Roman" w:hAnsi="Calibri" w:cs="Calibri"/>
+          <w:color w:val="000000"/>
+          <w:szCs w:val="22"/>
+        </w:rPr>
+        <w:br/>
+        <w:t>        p. 37: The focus on the simulations is on the beginning of the test phase; however, should the model not also be able to account for performance throughout the test phase?  If not, why not?  Is this reflective of some additional parameter not included in the model (e.g., a reluctance to keep changing beyond a certain point?), particularly in the face of repeated stimuli?</w:t>
+      </w:r>
+      <w:r>
+        <w:rPr>
+          <w:rFonts w:ascii="Calibri" w:eastAsia="Times New Roman" w:hAnsi="Calibri" w:cs="Calibri"/>
+          <w:color w:val="000000"/>
+          <w:szCs w:val="22"/>
+        </w:rPr>
+        <w:br/>
+      </w:r>
+      <w:r>
+        <w:rPr>
+          <w:rFonts w:ascii="Calibri" w:eastAsia="Times New Roman" w:hAnsi="Calibri" w:cs="Calibri"/>
+          <w:color w:val="000000"/>
+          <w:szCs w:val="22"/>
+        </w:rPr>
+        <w:br/>
+        <w:t>p.55 the authors state "the highest accuracy is obtained for the fastest changes, and it matches that observed for changes in decision making."  Looking at the data, I am not sure that the match is especially strong, but I may be misinterpreting the data being referenced here or the level of "match" that the authors are referring to.  Perhaps this could be clarified?  </w:t>
+      </w:r>
+      <w:r>
+        <w:rPr>
+          <w:rFonts w:ascii="Calibri" w:eastAsia="Times New Roman" w:hAnsi="Calibri" w:cs="Calibri"/>
+          <w:color w:val="000000"/>
+          <w:szCs w:val="22"/>
+        </w:rPr>
+        <w:br/>
+      </w:r>
+      <w:r>
+        <w:rPr>
+          <w:rFonts w:ascii="Calibri" w:eastAsia="Times New Roman" w:hAnsi="Calibri" w:cs="Calibri"/>
+          <w:color w:val="000000"/>
+          <w:szCs w:val="22"/>
+        </w:rPr>
+        <w:br/>
+      </w:r>
+      <w:r>
+        <w:rPr>
+          <w:rFonts w:ascii="Calibri" w:eastAsia="Times New Roman" w:hAnsi="Calibri" w:cs="Calibri"/>
+          <w:color w:val="000000"/>
+          <w:szCs w:val="22"/>
+        </w:rPr>
+        <w:br/>
+        <w:t>Reviewer #2: Summary</w:t>
+      </w:r>
+      <w:r>
+        <w:rPr>
+          <w:rFonts w:ascii="Calibri" w:eastAsia="Times New Roman" w:hAnsi="Calibri" w:cs="Calibri"/>
+          <w:color w:val="000000"/>
+          <w:szCs w:val="22"/>
+        </w:rPr>
+        <w:br/>
+        <w:t>The manuscript presents a model of phonetic adaptation effects that aims to better investigate the linking functions between behavioral tasks and the mechanisms of speech adaptation. In particular, the model distinguishes between processes of altering representation, establishing response biases and normalizing input. The authors then simulate typical talker adaptation and accent adaptation effects, exploring the parameter space of the model for these three different processes. They find that certain regions of parameter space can recreate the qualitative patterns of these tasks for all three types of process. They interpret this as a major challenge to prominent accounts of talker and accent adaptation, which regularly posit a locus of effect in altered representations. They then suggest that use of their approach to simulating behavioral adaptation tasks can help better identify the mechanisms of adaptation, particularly when paired with careful stimulus and design</w:t>
+      </w:r>
+      <w:r>
+        <w:rPr>
+          <w:rFonts w:ascii="Calibri" w:eastAsia="Times New Roman" w:hAnsi="Calibri" w:cs="Calibri"/>
+          <w:color w:val="000000"/>
+          <w:szCs w:val="22"/>
+        </w:rPr>
+        <w:br/>
+        <w:t>decisions to maximize how well patterns of data can discriminate between the different processes.</w:t>
+      </w:r>
+      <w:r>
+        <w:rPr>
+          <w:rFonts w:ascii="Calibri" w:eastAsia="Times New Roman" w:hAnsi="Calibri" w:cs="Calibri"/>
+          <w:color w:val="000000"/>
+          <w:szCs w:val="22"/>
+        </w:rPr>
+        <w:br/>
+      </w:r>
+      <w:r>
+        <w:rPr>
+          <w:rFonts w:ascii="Calibri" w:eastAsia="Times New Roman" w:hAnsi="Calibri" w:cs="Calibri"/>
+          <w:color w:val="000000"/>
+          <w:szCs w:val="22"/>
+        </w:rPr>
+        <w:br/>
+        <w:t>Review</w:t>
+      </w:r>
+      <w:r>
+        <w:rPr>
+          <w:rFonts w:ascii="Calibri" w:eastAsia="Times New Roman" w:hAnsi="Calibri" w:cs="Calibri"/>
+          <w:color w:val="000000"/>
+          <w:szCs w:val="22"/>
+        </w:rPr>
+        <w:br/>
+        <w:t xml:space="preserve">There's a lot to like about this manuscript. </w:t>
+      </w:r>
+      <w:r>
+        <w:rPr>
+          <w:rFonts w:ascii="Calibri" w:eastAsia="Times New Roman" w:hAnsi="Calibri" w:cs="Calibri"/>
+          <w:color w:val="000000"/>
+          <w:szCs w:val="22"/>
+          <w:highlight w:val="cyan"/>
+        </w:rPr>
+        <w:t xml:space="preserve">The general approach is timely and important - the authors emphasize the need to carefully think about the way we operationalize the constructs we care </w:t>
       </w:r>
       <w:proofErr w:type="gramStart"/>
       <w:r>
@@ -5674,8 +5785,9 @@
           <w:rFonts w:ascii="Calibri" w:eastAsia="Times New Roman" w:hAnsi="Calibri" w:cs="Calibri"/>
           <w:color w:val="000000"/>
           <w:szCs w:val="22"/>
-        </w:rPr>
-        <w:t>all of</w:t>
+          <w:highlight w:val="cyan"/>
+        </w:rPr>
+        <w:t>about, and</w:t>
       </w:r>
       <w:proofErr w:type="gramEnd"/>
       <w:r>
@@ -5683,17 +5795,103 @@
           <w:rFonts w:ascii="Calibri" w:eastAsia="Times New Roman" w:hAnsi="Calibri" w:cs="Calibri"/>
           <w:color w:val="000000"/>
           <w:szCs w:val="22"/>
-        </w:rPr>
-        <w:t xml:space="preserve"> this</w:t>
-      </w:r>
-      <w:r>
-        <w:rPr>
-          <w:rFonts w:ascii="Calibri" w:eastAsia="Times New Roman" w:hAnsi="Calibri" w:cs="Calibri"/>
-          <w:color w:val="000000"/>
-          <w:szCs w:val="22"/>
-        </w:rPr>
-        <w:br/>
-        <w:t xml:space="preserve">content available in one place.  The authors' commitment to open-science principles is also truly exemplary, in that they provide literally all materials needed to replicate their work, including the paper itself, in their materials.  In so doing, they have increased the accessibility of this computational approach to other researchers and made it easier to test other related hypotheses or model other related data sets in the future.  I found the extensive set of figures very helpful in fleshing out </w:t>
+          <w:highlight w:val="cyan"/>
+        </w:rPr>
+        <w:t xml:space="preserve"> provide a mathematical model to do so. I applaud them for this approach - many of our theories are built on a backbone of methods that haven't received this kind of careful methodological treatment, and instead rely heavily on face validity without adequate skepticism. Assessing the validity of our operationalizations is an important next step to overcome to the replication crisis and strengthen our theories.</w:t>
+      </w:r>
+      <w:r>
+        <w:rPr>
+          <w:rFonts w:ascii="Calibri" w:eastAsia="Times New Roman" w:hAnsi="Calibri" w:cs="Calibri"/>
+          <w:color w:val="000000"/>
+          <w:szCs w:val="22"/>
+        </w:rPr>
+        <w:br/>
+      </w:r>
+      <w:r>
+        <w:rPr>
+          <w:rFonts w:ascii="Calibri" w:eastAsia="Times New Roman" w:hAnsi="Calibri" w:cs="Calibri"/>
+          <w:color w:val="000000"/>
+          <w:szCs w:val="22"/>
+        </w:rPr>
+        <w:br/>
+        <w:t>The paper is also written extremely clearly. The model is described well, the theoretical backing is easy to follow, and the authors show a very comprehensive mastery of the relevant literature. </w:t>
+      </w:r>
+      <w:r>
+        <w:rPr>
+          <w:rFonts w:ascii="Calibri" w:eastAsia="Times New Roman" w:hAnsi="Calibri" w:cs="Calibri"/>
+          <w:color w:val="000000"/>
+          <w:szCs w:val="22"/>
+        </w:rPr>
+        <w:br/>
+      </w:r>
+      <w:r>
+        <w:rPr>
+          <w:rFonts w:ascii="Calibri" w:eastAsia="Times New Roman" w:hAnsi="Calibri" w:cs="Calibri"/>
+          <w:color w:val="000000"/>
+          <w:szCs w:val="22"/>
+        </w:rPr>
+        <w:br/>
+        <w:t xml:space="preserve">Despite these clear pros, the paper is a bit challenging to review. </w:t>
+      </w:r>
+      <w:r>
+        <w:rPr>
+          <w:rFonts w:ascii="Calibri" w:eastAsia="Times New Roman" w:hAnsi="Calibri" w:cs="Calibri"/>
+          <w:color w:val="000000"/>
+          <w:szCs w:val="22"/>
+          <w:highlight w:val="cyan"/>
+        </w:rPr>
+        <w:t>It's long, thorough and detailed, but I'm left at the end wondering what, exactly, we've gained.</w:t>
+      </w:r>
+      <w:r>
+        <w:rPr>
+          <w:rFonts w:ascii="Calibri" w:eastAsia="Times New Roman" w:hAnsi="Calibri" w:cs="Calibri"/>
+          <w:color w:val="000000"/>
+          <w:szCs w:val="22"/>
+        </w:rPr>
+        <w:t xml:space="preserve"> The authors nicely identify that the </w:t>
+      </w:r>
+      <w:r>
+        <w:rPr>
+          <w:rFonts w:ascii="Calibri" w:eastAsia="Times New Roman" w:hAnsi="Calibri" w:cs="Calibri"/>
+          <w:color w:val="000000"/>
+          <w:szCs w:val="22"/>
+        </w:rPr>
+        <w:lastRenderedPageBreak/>
+        <w:t>interpretations given for past studies could arise because of different mechanisms, but I'm not sure that a 90-page technical modeling paper is necessary for this. Much of the introduction highlights the theoretical reasons that different mechanisms might explain the extant behavioral data. The fact that the model confirms this is reassuring of their logic, but also makes me wonder what we learn from the model itself. The primary surprising finding from the model seemed to be that response biases can do more than we might expect, but this feels a little underwhelming given the scale of the paper.</w:t>
+      </w:r>
+      <w:r>
+        <w:rPr>
+          <w:rFonts w:ascii="Calibri" w:eastAsia="Times New Roman" w:hAnsi="Calibri" w:cs="Calibri"/>
+          <w:color w:val="000000"/>
+          <w:szCs w:val="22"/>
+        </w:rPr>
+        <w:br/>
+      </w:r>
+      <w:r>
+        <w:rPr>
+          <w:rFonts w:ascii="Calibri" w:eastAsia="Times New Roman" w:hAnsi="Calibri" w:cs="Calibri"/>
+          <w:color w:val="000000"/>
+          <w:szCs w:val="22"/>
+        </w:rPr>
+        <w:br/>
+        <w:t xml:space="preserve">In the General Discussion, </w:t>
+      </w:r>
+      <w:r>
+        <w:rPr>
+          <w:rFonts w:ascii="Calibri" w:eastAsia="Times New Roman" w:hAnsi="Calibri" w:cs="Calibri"/>
+          <w:color w:val="000000"/>
+          <w:szCs w:val="22"/>
+          <w:highlight w:val="cyan"/>
+        </w:rPr>
+        <w:t>the authors suggest ways to use this approach to better investigate mechanisms of adaptation, but this felt fairly underspecified</w:t>
+      </w:r>
+      <w:r>
+        <w:rPr>
+          <w:rFonts w:ascii="Calibri" w:eastAsia="Times New Roman" w:hAnsi="Calibri" w:cs="Calibri"/>
+          <w:color w:val="000000"/>
+          <w:szCs w:val="22"/>
+        </w:rPr>
+        <w:t xml:space="preserve">. For example, I agree that quantitative model fit might prove more important than qualitative fit in some </w:t>
       </w:r>
       <w:proofErr w:type="gramStart"/>
       <w:r>
@@ -5702,7 +5900,16 @@
           <w:color w:val="000000"/>
           <w:szCs w:val="22"/>
         </w:rPr>
-        <w:t>a number of</w:t>
+        <w:t xml:space="preserve">cases, </w:t>
+      </w:r>
+      <w:r>
+        <w:rPr>
+          <w:rFonts w:ascii="Calibri" w:eastAsia="Times New Roman" w:hAnsi="Calibri" w:cs="Calibri"/>
+          <w:color w:val="000000"/>
+          <w:szCs w:val="22"/>
+          <w:highlight w:val="yellow"/>
+        </w:rPr>
+        <w:t>but</w:t>
       </w:r>
       <w:proofErr w:type="gramEnd"/>
       <w:r>
@@ -5710,25 +5917,34 @@
           <w:rFonts w:ascii="Calibri" w:eastAsia="Times New Roman" w:hAnsi="Calibri" w:cs="Calibri"/>
           <w:color w:val="000000"/>
           <w:szCs w:val="22"/>
-        </w:rPr>
-        <w:t xml:space="preserve"> points and in illustrating how various model parameters operate, and the model description to be reasonably accessible, although the complexity of some aspects of the math may still pose some accessibility challenges for a wide audience.  </w:t>
-      </w:r>
-      <w:r>
-        <w:rPr>
-          <w:rFonts w:ascii="Calibri" w:eastAsia="Times New Roman" w:hAnsi="Calibri" w:cs="Calibri"/>
-          <w:color w:val="000000"/>
-          <w:szCs w:val="22"/>
-        </w:rPr>
-        <w:br/>
-      </w:r>
-      <w:r>
-        <w:rPr>
-          <w:rFonts w:ascii="Calibri" w:eastAsia="Times New Roman" w:hAnsi="Calibri" w:cs="Calibri"/>
-          <w:color w:val="000000"/>
-          <w:szCs w:val="22"/>
-        </w:rPr>
-        <w:br/>
-        <w:t xml:space="preserve">Notwithstanding these strengths, there were a few points that I thought might warrant some revision.  In no </w:t>
+          <w:highlight w:val="yellow"/>
+        </w:rPr>
+        <w:t xml:space="preserve"> relying on quantitative fit is easier said than done. In the case of the present model, there are multiple parameters for each mechanism that can be manipulated in search of best fitting models, and it's not clear what the best way to adjudicate between these might be.</w:t>
+      </w:r>
+      <w:r>
+        <w:rPr>
+          <w:rFonts w:ascii="Calibri" w:eastAsia="Times New Roman" w:hAnsi="Calibri" w:cs="Calibri"/>
+          <w:color w:val="000000"/>
+          <w:szCs w:val="22"/>
+        </w:rPr>
+        <w:t xml:space="preserve"> </w:t>
+      </w:r>
+      <w:r>
+        <w:rPr>
+          <w:rFonts w:ascii="Calibri" w:eastAsia="Times New Roman" w:hAnsi="Calibri" w:cs="Calibri"/>
+          <w:color w:val="000000"/>
+          <w:szCs w:val="22"/>
+          <w:highlight w:val="yellow"/>
+        </w:rPr>
+        <w:t>If the normalization mechanism leads to a slightly better quantitative fit than the representation mechanism, but does so only in a very small region of parameter space, should we count this as evidence that it's a more likely candidate mechanism?</w:t>
+      </w:r>
+      <w:r>
+        <w:rPr>
+          <w:rFonts w:ascii="Calibri" w:eastAsia="Times New Roman" w:hAnsi="Calibri" w:cs="Calibri"/>
+          <w:color w:val="000000"/>
+          <w:szCs w:val="22"/>
+        </w:rPr>
+        <w:t xml:space="preserve"> </w:t>
       </w:r>
       <w:proofErr w:type="gramStart"/>
       <w:r>
@@ -5737,7 +5953,7 @@
           <w:color w:val="000000"/>
           <w:szCs w:val="22"/>
         </w:rPr>
-        <w:t>particular order</w:t>
+        <w:t>This issues of model</w:t>
       </w:r>
       <w:proofErr w:type="gramEnd"/>
       <w:r>
@@ -5746,7 +5962,33 @@
           <w:color w:val="000000"/>
           <w:szCs w:val="22"/>
         </w:rPr>
-        <w:t xml:space="preserve">: </w:t>
+        <w:t xml:space="preserve"> selection on the basis of quantitative fit are quite contentious, and seem particularly challenging for complex models with numerous adjustable parameters, like the present</w:t>
+      </w:r>
+      <w:r>
+        <w:rPr>
+          <w:rFonts w:ascii="Calibri" w:eastAsia="Times New Roman" w:hAnsi="Calibri" w:cs="Calibri"/>
+          <w:color w:val="000000"/>
+          <w:szCs w:val="22"/>
+        </w:rPr>
+        <w:br/>
+        <w:t>one. In addition, the way the model accommodates training input depends on how it establishes and represents its priors about category information. Some aspects of this are included as adjustable parameters in this model, but others aren't - for example, the way that the model maps acoustic input into perceptual features relies on assumptions about how input is processed and normalized. It's necessary to make some assumptions like these, but they then pose challenges to interpretations that rely on quantitative fit comparisons. Might a different parameter set have proven better under different assumptions of how input maps to perceptual representations? </w:t>
+      </w:r>
+      <w:r>
+        <w:rPr>
+          <w:rFonts w:ascii="Calibri" w:eastAsia="Times New Roman" w:hAnsi="Calibri" w:cs="Calibri"/>
+          <w:color w:val="000000"/>
+          <w:szCs w:val="22"/>
+        </w:rPr>
+        <w:br/>
+      </w:r>
+      <w:r>
+        <w:rPr>
+          <w:rFonts w:ascii="Calibri" w:eastAsia="Times New Roman" w:hAnsi="Calibri" w:cs="Calibri"/>
+          <w:color w:val="000000"/>
+          <w:szCs w:val="22"/>
+        </w:rPr>
+        <w:br/>
+        <w:t xml:space="preserve">This concern points to a benefit for situations where predictions of qualitative distinctions are meaningful. </w:t>
       </w:r>
       <w:r>
         <w:rPr>
@@ -5755,15 +5997,58 @@
           <w:szCs w:val="22"/>
           <w:highlight w:val="cyan"/>
         </w:rPr>
-        <w:t>I found the section on neural correlates to be somewhat underwhelming and non-specific.</w:t>
-      </w:r>
-      <w:r>
-        <w:rPr>
-          <w:rFonts w:ascii="Calibri" w:eastAsia="Times New Roman" w:hAnsi="Calibri" w:cs="Calibri"/>
-          <w:color w:val="000000"/>
-          <w:szCs w:val="22"/>
-        </w:rPr>
-        <w:t xml:space="preserve">  For this paper to have substantial weight, I think it would be necessary to spell out how specific neural measures could be tied, in a quantitative way, </w:t>
+        <w:t>In particular, it would be helpful if the authors could identify conditions that can't be accounted for by some of the mechanisms, no matter the parameter choice.</w:t>
+      </w:r>
+      <w:r>
+        <w:rPr>
+          <w:rFonts w:ascii="Calibri" w:eastAsia="Times New Roman" w:hAnsi="Calibri" w:cs="Calibri"/>
+          <w:color w:val="000000"/>
+          <w:szCs w:val="22"/>
+        </w:rPr>
+        <w:t xml:space="preserve"> For example, are there certain types of stimuli or training regimens that would only predict an effect if representations change, but can't be explained by normalization or response bias? Can the authors point to any truly discriminant measures by which we can rule out a mechanism as incapable of explaining a pattern of results, rather than just offering a poorer quantitative fit? Or is the whole enterprise here a question of finding the specific region of parameter space that best accommodates whatever data can be collected? This isn't necessarily disqualifying - ideas like parameter space partitioning have proven a useful tool for comparing simulations - but it raises questions about whether the model is</w:t>
+      </w:r>
+      <w:r>
+        <w:rPr>
+          <w:rFonts w:ascii="Calibri" w:eastAsia="Times New Roman" w:hAnsi="Calibri" w:cs="Calibri"/>
+          <w:color w:val="000000"/>
+          <w:szCs w:val="22"/>
+        </w:rPr>
+        <w:br/>
+        <w:t>just overly flexible. Can we fit basically all the same qualitative patterns of data with each mechanism, if we find the right parameterizations? And if so, is it worth doing a more formal parameter space partitioning analysis to see if some of the approaches more stably predict this?</w:t>
+      </w:r>
+      <w:r>
+        <w:rPr>
+          <w:rFonts w:ascii="Calibri" w:eastAsia="Times New Roman" w:hAnsi="Calibri" w:cs="Calibri"/>
+          <w:color w:val="000000"/>
+          <w:szCs w:val="22"/>
+        </w:rPr>
+        <w:br/>
+      </w:r>
+      <w:r>
+        <w:rPr>
+          <w:rFonts w:ascii="Calibri" w:eastAsia="Times New Roman" w:hAnsi="Calibri" w:cs="Calibri"/>
+          <w:color w:val="000000"/>
+          <w:szCs w:val="22"/>
+        </w:rPr>
+        <w:br/>
+        <w:t>There's a wide array of other speech adaptation and/or talker normalization tasks out there beyond those simulated here. Are there any of these for which the model offers qualitatively discriminant predictions? </w:t>
+      </w:r>
+      <w:r>
+        <w:rPr>
+          <w:rFonts w:ascii="Calibri" w:eastAsia="Times New Roman" w:hAnsi="Calibri" w:cs="Calibri"/>
+          <w:color w:val="000000"/>
+          <w:szCs w:val="22"/>
+        </w:rPr>
+        <w:br/>
+      </w:r>
+      <w:r>
+        <w:rPr>
+          <w:rFonts w:ascii="Calibri" w:eastAsia="Times New Roman" w:hAnsi="Calibri" w:cs="Calibri"/>
+          <w:color w:val="000000"/>
+          <w:szCs w:val="22"/>
+        </w:rPr>
+        <w:br/>
+        <w:t xml:space="preserve">Overall, I think the approach taken in this paper is intriguing and potentially valuable, </w:t>
       </w:r>
       <w:r>
         <w:rPr>
@@ -5772,16 +6057,42 @@
           <w:szCs w:val="22"/>
           <w:highlight w:val="cyan"/>
         </w:rPr>
-        <w:t>to specific parameters of the computational framework</w:t>
-      </w:r>
-      <w:r>
-        <w:rPr>
-          <w:rFonts w:ascii="Calibri" w:eastAsia="Times New Roman" w:hAnsi="Calibri" w:cs="Calibri"/>
-          <w:color w:val="000000"/>
-          <w:szCs w:val="22"/>
-        </w:rPr>
-        <w:t xml:space="preserve">.  I would encourage the authors to consider a simple case study to illustrate this point, otherwise, I would suggest that this section could be tightened considerably or eliminated.  In a different vein, the current case studies attempt to illustrate the separate and independent effects of manipulating parameters at three different levels of processing; however, </w:t>
-      </w:r>
+        <w:t>but it feels like its missing the specificity needed to explain next steps.</w:t>
+      </w:r>
+      <w:r>
+        <w:rPr>
+          <w:rFonts w:ascii="Calibri" w:eastAsia="Times New Roman" w:hAnsi="Calibri" w:cs="Calibri"/>
+          <w:color w:val="000000"/>
+          <w:szCs w:val="22"/>
+        </w:rPr>
+        <w:t xml:space="preserve"> The ability of the model to simulate patterns of data from all three mechanisms is problematic for previous accounts - so what should we do? The paper would be much more powerful if it had a clearer path forward to help us discriminate between these mechanisms. There's a short paragraph on Page 62 that starts down this path, but it quickly reverses </w:t>
+      </w:r>
+      <w:r>
+        <w:rPr>
+          <w:rFonts w:ascii="Calibri" w:eastAsia="Times New Roman" w:hAnsi="Calibri" w:cs="Calibri"/>
+          <w:color w:val="000000"/>
+          <w:szCs w:val="22"/>
+        </w:rPr>
+        <w:lastRenderedPageBreak/>
+        <w:t>into more conceptual discussion of how this could be done. </w:t>
+      </w:r>
+      <w:r>
+        <w:rPr>
+          <w:rFonts w:ascii="Calibri" w:eastAsia="Times New Roman" w:hAnsi="Calibri" w:cs="Calibri"/>
+          <w:color w:val="000000"/>
+          <w:szCs w:val="22"/>
+        </w:rPr>
+        <w:br/>
+      </w:r>
+      <w:r>
+        <w:rPr>
+          <w:rFonts w:ascii="Calibri" w:eastAsia="Times New Roman" w:hAnsi="Calibri" w:cs="Calibri"/>
+          <w:color w:val="000000"/>
+          <w:szCs w:val="22"/>
+        </w:rPr>
+        <w:br/>
+      </w:r>
+      <w:commentRangeStart w:id="9"/>
       <w:r>
         <w:rPr>
           <w:rFonts w:ascii="Calibri" w:eastAsia="Times New Roman" w:hAnsi="Calibri" w:cs="Calibri"/>
@@ -5789,24 +6100,31 @@
           <w:szCs w:val="22"/>
           <w:highlight w:val="cyan"/>
         </w:rPr>
-        <w:t>I would imagine that there is a good case to argue that adaptation could occur at all three levels simultaneously, at least to some degree</w:t>
-      </w:r>
-      <w:r>
-        <w:rPr>
-          <w:rFonts w:ascii="Calibri" w:eastAsia="Times New Roman" w:hAnsi="Calibri" w:cs="Calibri"/>
-          <w:color w:val="000000"/>
-          <w:szCs w:val="22"/>
-        </w:rPr>
-        <w:t>.  If that is the case, I think it would be useful to explain</w:t>
-      </w:r>
-      <w:r>
-        <w:rPr>
-          <w:rFonts w:ascii="Calibri" w:eastAsia="Times New Roman" w:hAnsi="Calibri" w:cs="Calibri"/>
-          <w:color w:val="000000"/>
-          <w:szCs w:val="22"/>
-        </w:rPr>
-        <w:br/>
-        <w:t xml:space="preserve">how change could be modeled at all three levels simultaneously, even if the </w:t>
+        <w:t>I</w:t>
+      </w:r>
+      <w:commentRangeEnd w:id="9"/>
+      <w:r>
+        <w:rPr>
+          <w:rStyle w:val="CommentReference"/>
+        </w:rPr>
+        <w:commentReference w:id="9"/>
+      </w:r>
+      <w:r>
+        <w:rPr>
+          <w:rFonts w:ascii="Calibri" w:eastAsia="Times New Roman" w:hAnsi="Calibri" w:cs="Calibri"/>
+          <w:color w:val="000000"/>
+          <w:szCs w:val="22"/>
+          <w:highlight w:val="cyan"/>
+        </w:rPr>
+        <w:t xml:space="preserve"> find I'm left wanting more of something from this paper, despite it already being lengthy</w:t>
+      </w:r>
+      <w:r>
+        <w:rPr>
+          <w:rFonts w:ascii="Calibri" w:eastAsia="Times New Roman" w:hAnsi="Calibri" w:cs="Calibri"/>
+          <w:color w:val="000000"/>
+          <w:szCs w:val="22"/>
+        </w:rPr>
+        <w:t xml:space="preserve">. I love the perspective about a need for more careful consideration of linking </w:t>
       </w:r>
       <w:proofErr w:type="gramStart"/>
       <w:r>
@@ -5815,7 +6133,7 @@
           <w:color w:val="000000"/>
           <w:szCs w:val="22"/>
         </w:rPr>
-        <w:t>main focus</w:t>
+        <w:t>functions, but</w:t>
       </w:r>
       <w:proofErr w:type="gramEnd"/>
       <w:r>
@@ -5824,709 +6142,7 @@
           <w:color w:val="000000"/>
           <w:szCs w:val="22"/>
         </w:rPr>
-        <w:t xml:space="preserve"> here is on these clear contrasts that are possible through independent manipulations of each parameter.  Finally, I found that a clear integrative conclusion was missing for this paper, which seemed to end </w:t>
-      </w:r>
-      <w:proofErr w:type="gramStart"/>
-      <w:r>
-        <w:rPr>
-          <w:rFonts w:ascii="Calibri" w:eastAsia="Times New Roman" w:hAnsi="Calibri" w:cs="Calibri"/>
-          <w:color w:val="000000"/>
-          <w:szCs w:val="22"/>
-        </w:rPr>
-        <w:t>fairly abruptly</w:t>
-      </w:r>
-      <w:proofErr w:type="gramEnd"/>
-      <w:r>
-        <w:rPr>
-          <w:rFonts w:ascii="Calibri" w:eastAsia="Times New Roman" w:hAnsi="Calibri" w:cs="Calibri"/>
-          <w:color w:val="000000"/>
-          <w:szCs w:val="22"/>
-        </w:rPr>
-        <w:t xml:space="preserve">.  </w:t>
-      </w:r>
-      <w:r>
-        <w:rPr>
-          <w:rFonts w:ascii="Calibri" w:eastAsia="Times New Roman" w:hAnsi="Calibri" w:cs="Calibri"/>
-          <w:color w:val="000000"/>
-          <w:szCs w:val="22"/>
-          <w:highlight w:val="cyan"/>
-        </w:rPr>
-        <w:t>I think it would be very helpful for a reader of a 60+ page paper to have the authors state what they think the key take-home points of the work are to facilitate retention of those points and to avoid losing them among the dense package of content that this paper provides.</w:t>
-      </w:r>
-      <w:r>
-        <w:rPr>
-          <w:rFonts w:ascii="Calibri" w:eastAsia="Times New Roman" w:hAnsi="Calibri" w:cs="Calibri"/>
-          <w:color w:val="000000"/>
-          <w:szCs w:val="22"/>
-        </w:rPr>
-        <w:t>  </w:t>
-      </w:r>
-      <w:r>
-        <w:rPr>
-          <w:rFonts w:ascii="Calibri" w:eastAsia="Times New Roman" w:hAnsi="Calibri" w:cs="Calibri"/>
-          <w:color w:val="000000"/>
-          <w:szCs w:val="22"/>
-        </w:rPr>
-        <w:br/>
-      </w:r>
-      <w:r>
-        <w:rPr>
-          <w:rFonts w:ascii="Calibri" w:eastAsia="Times New Roman" w:hAnsi="Calibri" w:cs="Calibri"/>
-          <w:color w:val="000000"/>
-          <w:szCs w:val="22"/>
-        </w:rPr>
-        <w:br/>
-        <w:t>Other comments:</w:t>
-      </w:r>
-      <w:r>
-        <w:rPr>
-          <w:rFonts w:ascii="Calibri" w:eastAsia="Times New Roman" w:hAnsi="Calibri" w:cs="Calibri"/>
-          <w:color w:val="000000"/>
-          <w:szCs w:val="22"/>
-        </w:rPr>
-        <w:br/>
-      </w:r>
-      <w:r>
-        <w:rPr>
-          <w:rFonts w:ascii="Calibri" w:eastAsia="Times New Roman" w:hAnsi="Calibri" w:cs="Calibri"/>
-          <w:color w:val="000000"/>
-          <w:szCs w:val="22"/>
-        </w:rPr>
-        <w:br/>
-      </w:r>
-      <w:r>
-        <w:rPr>
-          <w:rFonts w:ascii="Calibri" w:eastAsia="Times New Roman" w:hAnsi="Calibri" w:cs="Calibri"/>
-          <w:color w:val="000000"/>
-          <w:szCs w:val="22"/>
-        </w:rPr>
-        <w:br/>
-        <w:t xml:space="preserve">-when introducing the lapse rate parameter on p. 21, I was not initially sure of why this parameter would receive such prominent treatment in the paper, although the case was nicely made </w:t>
-      </w:r>
-      <w:proofErr w:type="gramStart"/>
-      <w:r>
-        <w:rPr>
-          <w:rFonts w:ascii="Calibri" w:eastAsia="Times New Roman" w:hAnsi="Calibri" w:cs="Calibri"/>
-          <w:color w:val="000000"/>
-          <w:szCs w:val="22"/>
-        </w:rPr>
-        <w:t>later on</w:t>
-      </w:r>
-      <w:proofErr w:type="gramEnd"/>
-      <w:r>
-        <w:rPr>
-          <w:rFonts w:ascii="Calibri" w:eastAsia="Times New Roman" w:hAnsi="Calibri" w:cs="Calibri"/>
-          <w:color w:val="000000"/>
-          <w:szCs w:val="22"/>
-        </w:rPr>
-        <w:t xml:space="preserve"> in the paper.  Given the importance of lapses was not discussed in detail earlier in the paper, it could be helpful to foreshadow the importance of this parameter earlier on.  </w:t>
-      </w:r>
-      <w:r>
-        <w:rPr>
-          <w:rFonts w:ascii="Calibri" w:eastAsia="Times New Roman" w:hAnsi="Calibri" w:cs="Calibri"/>
-          <w:color w:val="000000"/>
-          <w:szCs w:val="22"/>
-        </w:rPr>
-        <w:br/>
-      </w:r>
-      <w:r>
-        <w:rPr>
-          <w:rFonts w:ascii="Calibri" w:eastAsia="Times New Roman" w:hAnsi="Calibri" w:cs="Calibri"/>
-          <w:color w:val="000000"/>
-          <w:szCs w:val="22"/>
-        </w:rPr>
-        <w:br/>
-        <w:t>-I had several issues using the pdf document, including generating a printed copy.  I suggest the journal and the authors be mindful of this if this paper is moved to production.  I was on windows 10 using the current version of Adobe Acrobat when I encountered these issues.  </w:t>
-      </w:r>
-      <w:r>
-        <w:rPr>
-          <w:rFonts w:ascii="Calibri" w:eastAsia="Times New Roman" w:hAnsi="Calibri" w:cs="Calibri"/>
-          <w:color w:val="000000"/>
-          <w:szCs w:val="22"/>
-        </w:rPr>
-        <w:br/>
-      </w:r>
-      <w:r>
-        <w:rPr>
-          <w:rFonts w:ascii="Calibri" w:eastAsia="Times New Roman" w:hAnsi="Calibri" w:cs="Calibri"/>
-          <w:color w:val="000000"/>
-          <w:szCs w:val="22"/>
-        </w:rPr>
-        <w:br/>
-        <w:t xml:space="preserve">-likewise, </w:t>
-      </w:r>
-      <w:proofErr w:type="gramStart"/>
-      <w:r>
-        <w:rPr>
-          <w:rFonts w:ascii="Calibri" w:eastAsia="Times New Roman" w:hAnsi="Calibri" w:cs="Calibri"/>
-          <w:color w:val="000000"/>
-          <w:szCs w:val="22"/>
-        </w:rPr>
-        <w:t>a number of</w:t>
-      </w:r>
-      <w:proofErr w:type="gramEnd"/>
-      <w:r>
-        <w:rPr>
-          <w:rFonts w:ascii="Calibri" w:eastAsia="Times New Roman" w:hAnsi="Calibri" w:cs="Calibri"/>
-          <w:color w:val="000000"/>
-          <w:szCs w:val="22"/>
-        </w:rPr>
-        <w:t xml:space="preserve"> the figures do not print out well, potentially because of the default state of the figures in the interactive figures.  Although I appreciate that the figures are best appreciated on a computer, it would be useful, I think, if they could work in a basic sense in a printed copy of the document.  </w:t>
-      </w:r>
-      <w:r>
-        <w:rPr>
-          <w:rFonts w:ascii="Calibri" w:eastAsia="Times New Roman" w:hAnsi="Calibri" w:cs="Calibri"/>
-          <w:color w:val="000000"/>
-          <w:szCs w:val="22"/>
-        </w:rPr>
-        <w:br/>
-      </w:r>
-      <w:r>
-        <w:rPr>
-          <w:rFonts w:ascii="Calibri" w:eastAsia="Times New Roman" w:hAnsi="Calibri" w:cs="Calibri"/>
-          <w:color w:val="000000"/>
-          <w:szCs w:val="22"/>
-        </w:rPr>
-        <w:lastRenderedPageBreak/>
-        <w:br/>
-        <w:t>-on p.36: Examining Figure 14A, my impression was that different stimuli were used in the /d/-shifted vs. /t/-shifted panels of the figure.  Would the tightest control not contain the same base stimuli shifted in either direction?  </w:t>
-      </w:r>
-      <w:r>
-        <w:rPr>
-          <w:rFonts w:ascii="Calibri" w:eastAsia="Times New Roman" w:hAnsi="Calibri" w:cs="Calibri"/>
-          <w:color w:val="000000"/>
-          <w:szCs w:val="22"/>
-        </w:rPr>
-        <w:br/>
-      </w:r>
-      <w:r>
-        <w:rPr>
-          <w:rFonts w:ascii="Calibri" w:eastAsia="Times New Roman" w:hAnsi="Calibri" w:cs="Calibri"/>
-          <w:color w:val="000000"/>
-          <w:szCs w:val="22"/>
-        </w:rPr>
-        <w:br/>
-        <w:t>        p. 37: The focus on the simulations is on the beginning of the test phase; however, should the model not also be able to account for performance throughout the test phase?  If not, why not?  Is this reflective of some additional parameter not included in the model (e.g., a reluctance to keep changing beyond a certain point?), particularly in the face of repeated stimuli?</w:t>
-      </w:r>
-      <w:r>
-        <w:rPr>
-          <w:rFonts w:ascii="Calibri" w:eastAsia="Times New Roman" w:hAnsi="Calibri" w:cs="Calibri"/>
-          <w:color w:val="000000"/>
-          <w:szCs w:val="22"/>
-        </w:rPr>
-        <w:br/>
-      </w:r>
-      <w:r>
-        <w:rPr>
-          <w:rFonts w:ascii="Calibri" w:eastAsia="Times New Roman" w:hAnsi="Calibri" w:cs="Calibri"/>
-          <w:color w:val="000000"/>
-          <w:szCs w:val="22"/>
-        </w:rPr>
-        <w:br/>
-        <w:t>p.55 the authors state "the highest accuracy is obtained for the fastest changes, and it matches that observed for changes in decision making."  Looking at the data, I am not sure that the match is especially strong, but I may be misinterpreting the data being referenced here or the level of "match" that the authors are referring to.  Perhaps this could be clarified?  </w:t>
-      </w:r>
-      <w:r>
-        <w:rPr>
-          <w:rFonts w:ascii="Calibri" w:eastAsia="Times New Roman" w:hAnsi="Calibri" w:cs="Calibri"/>
-          <w:color w:val="000000"/>
-          <w:szCs w:val="22"/>
-        </w:rPr>
-        <w:br/>
-      </w:r>
-      <w:r>
-        <w:rPr>
-          <w:rFonts w:ascii="Calibri" w:eastAsia="Times New Roman" w:hAnsi="Calibri" w:cs="Calibri"/>
-          <w:color w:val="000000"/>
-          <w:szCs w:val="22"/>
-        </w:rPr>
-        <w:br/>
-      </w:r>
-      <w:r>
-        <w:rPr>
-          <w:rFonts w:ascii="Calibri" w:eastAsia="Times New Roman" w:hAnsi="Calibri" w:cs="Calibri"/>
-          <w:color w:val="000000"/>
-          <w:szCs w:val="22"/>
-        </w:rPr>
-        <w:br/>
-        <w:t>Reviewer #2: Summary</w:t>
-      </w:r>
-      <w:r>
-        <w:rPr>
-          <w:rFonts w:ascii="Calibri" w:eastAsia="Times New Roman" w:hAnsi="Calibri" w:cs="Calibri"/>
-          <w:color w:val="000000"/>
-          <w:szCs w:val="22"/>
-        </w:rPr>
-        <w:br/>
-        <w:t xml:space="preserve">The manuscript presents a model of phonetic adaptation effects that aims to better investigate the linking functions between behavioral tasks and the mechanisms of speech adaptation. In particular, the model distinguishes between processes of altering representation, establishing response </w:t>
-      </w:r>
-      <w:proofErr w:type="gramStart"/>
-      <w:r>
-        <w:rPr>
-          <w:rFonts w:ascii="Calibri" w:eastAsia="Times New Roman" w:hAnsi="Calibri" w:cs="Calibri"/>
-          <w:color w:val="000000"/>
-          <w:szCs w:val="22"/>
-        </w:rPr>
-        <w:t>biases</w:t>
-      </w:r>
-      <w:proofErr w:type="gramEnd"/>
-      <w:r>
-        <w:rPr>
-          <w:rFonts w:ascii="Calibri" w:eastAsia="Times New Roman" w:hAnsi="Calibri" w:cs="Calibri"/>
-          <w:color w:val="000000"/>
-          <w:szCs w:val="22"/>
-        </w:rPr>
-        <w:t xml:space="preserve"> and normalizing input. The authors then simulate typical talker adaptation and accent adaptation effects, exploring the parameter space of the model for these three different processes. They find that certain regions of parameter space can recreate the qualitative patterns of these tasks for all three types of process. They interpret this as a major challenge to prominent accounts of talker and accent adaptation, which regularly posit a locus of effect in altered representations. They then suggest that use of their approach to simulating behavioral adaptation tasks can help better identify the mechanisms of adaptation, particularly when paired with careful stimulus and design</w:t>
-      </w:r>
-      <w:r>
-        <w:rPr>
-          <w:rFonts w:ascii="Calibri" w:eastAsia="Times New Roman" w:hAnsi="Calibri" w:cs="Calibri"/>
-          <w:color w:val="000000"/>
-          <w:szCs w:val="22"/>
-        </w:rPr>
-        <w:br/>
-        <w:t>decisions to maximize how well patterns of data can discriminate between the different processes.</w:t>
-      </w:r>
-      <w:r>
-        <w:rPr>
-          <w:rFonts w:ascii="Calibri" w:eastAsia="Times New Roman" w:hAnsi="Calibri" w:cs="Calibri"/>
-          <w:color w:val="000000"/>
-          <w:szCs w:val="22"/>
-        </w:rPr>
-        <w:br/>
-      </w:r>
-      <w:r>
-        <w:rPr>
-          <w:rFonts w:ascii="Calibri" w:eastAsia="Times New Roman" w:hAnsi="Calibri" w:cs="Calibri"/>
-          <w:color w:val="000000"/>
-          <w:szCs w:val="22"/>
-        </w:rPr>
-        <w:br/>
-        <w:t>Review</w:t>
-      </w:r>
-      <w:r>
-        <w:rPr>
-          <w:rFonts w:ascii="Calibri" w:eastAsia="Times New Roman" w:hAnsi="Calibri" w:cs="Calibri"/>
-          <w:color w:val="000000"/>
-          <w:szCs w:val="22"/>
-        </w:rPr>
-        <w:br/>
-        <w:t xml:space="preserve">There's a lot to like about this manuscript. </w:t>
-      </w:r>
-      <w:r>
-        <w:rPr>
-          <w:rFonts w:ascii="Calibri" w:eastAsia="Times New Roman" w:hAnsi="Calibri" w:cs="Calibri"/>
-          <w:color w:val="000000"/>
-          <w:szCs w:val="22"/>
-          <w:highlight w:val="cyan"/>
-        </w:rPr>
-        <w:t xml:space="preserve">The general approach is timely and important - the authors emphasize the need to carefully think about the way we operationalize the constructs we care </w:t>
-      </w:r>
-      <w:proofErr w:type="gramStart"/>
-      <w:r>
-        <w:rPr>
-          <w:rFonts w:ascii="Calibri" w:eastAsia="Times New Roman" w:hAnsi="Calibri" w:cs="Calibri"/>
-          <w:color w:val="000000"/>
-          <w:szCs w:val="22"/>
-          <w:highlight w:val="cyan"/>
-        </w:rPr>
-        <w:t>about, and</w:t>
-      </w:r>
-      <w:proofErr w:type="gramEnd"/>
-      <w:r>
-        <w:rPr>
-          <w:rFonts w:ascii="Calibri" w:eastAsia="Times New Roman" w:hAnsi="Calibri" w:cs="Calibri"/>
-          <w:color w:val="000000"/>
-          <w:szCs w:val="22"/>
-          <w:highlight w:val="cyan"/>
-        </w:rPr>
-        <w:t xml:space="preserve"> provide a mathematical model to do so. I applaud them for this approach - many of our theories are built on a backbone of methods that haven't received this kind of careful methodological treatment, and instead rely heavily on face validity without adequate skepticism. Assessing the validity of our operationalizations is an important next step to overcome to the replication crisis and strengthen our theories.</w:t>
-      </w:r>
-      <w:r>
-        <w:rPr>
-          <w:rFonts w:ascii="Calibri" w:eastAsia="Times New Roman" w:hAnsi="Calibri" w:cs="Calibri"/>
-          <w:color w:val="000000"/>
-          <w:szCs w:val="22"/>
-        </w:rPr>
-        <w:br/>
-      </w:r>
-      <w:r>
-        <w:rPr>
-          <w:rFonts w:ascii="Calibri" w:eastAsia="Times New Roman" w:hAnsi="Calibri" w:cs="Calibri"/>
-          <w:color w:val="000000"/>
-          <w:szCs w:val="22"/>
-        </w:rPr>
-        <w:br/>
-        <w:t>The paper is also written extremely clearly. The model is described well, the theoretical backing is easy to follow, and the authors show a very comprehensive mastery of the relevant literature. </w:t>
-      </w:r>
-      <w:r>
-        <w:rPr>
-          <w:rFonts w:ascii="Calibri" w:eastAsia="Times New Roman" w:hAnsi="Calibri" w:cs="Calibri"/>
-          <w:color w:val="000000"/>
-          <w:szCs w:val="22"/>
-        </w:rPr>
-        <w:br/>
-      </w:r>
-      <w:r>
-        <w:rPr>
-          <w:rFonts w:ascii="Calibri" w:eastAsia="Times New Roman" w:hAnsi="Calibri" w:cs="Calibri"/>
-          <w:color w:val="000000"/>
-          <w:szCs w:val="22"/>
-        </w:rPr>
-        <w:br/>
-        <w:t xml:space="preserve">Despite these clear pros, the paper is a bit challenging to review. </w:t>
-      </w:r>
-      <w:r>
-        <w:rPr>
-          <w:rFonts w:ascii="Calibri" w:eastAsia="Times New Roman" w:hAnsi="Calibri" w:cs="Calibri"/>
-          <w:color w:val="000000"/>
-          <w:szCs w:val="22"/>
-          <w:highlight w:val="cyan"/>
-        </w:rPr>
-        <w:t xml:space="preserve">It's long, </w:t>
-      </w:r>
-      <w:proofErr w:type="gramStart"/>
-      <w:r>
-        <w:rPr>
-          <w:rFonts w:ascii="Calibri" w:eastAsia="Times New Roman" w:hAnsi="Calibri" w:cs="Calibri"/>
-          <w:color w:val="000000"/>
-          <w:szCs w:val="22"/>
-          <w:highlight w:val="cyan"/>
-        </w:rPr>
-        <w:t>thorough</w:t>
-      </w:r>
-      <w:proofErr w:type="gramEnd"/>
-      <w:r>
-        <w:rPr>
-          <w:rFonts w:ascii="Calibri" w:eastAsia="Times New Roman" w:hAnsi="Calibri" w:cs="Calibri"/>
-          <w:color w:val="000000"/>
-          <w:szCs w:val="22"/>
-          <w:highlight w:val="cyan"/>
-        </w:rPr>
-        <w:t xml:space="preserve"> and detailed, but I'm left at the end wondering what, exactly, we've gained.</w:t>
-      </w:r>
-      <w:r>
-        <w:rPr>
-          <w:rFonts w:ascii="Calibri" w:eastAsia="Times New Roman" w:hAnsi="Calibri" w:cs="Calibri"/>
-          <w:color w:val="000000"/>
-          <w:szCs w:val="22"/>
-        </w:rPr>
-        <w:t xml:space="preserve"> The authors nicely identify that the interpretations given for past studies could arise because of different mechanisms, but I'm not sure that a 90-page technical modeling paper is necessary for this. Much of the introduction highlights the theoretical reasons that different mechanisms might explain the extant behavioral data. The fact that the model confirms this is reassuring of their logic, but also makes me wonder what we learn from the model itself. The primary surprising finding from the model seemed to be that response biases can do </w:t>
-      </w:r>
-      <w:r>
-        <w:rPr>
-          <w:rFonts w:ascii="Calibri" w:eastAsia="Times New Roman" w:hAnsi="Calibri" w:cs="Calibri"/>
-          <w:color w:val="000000"/>
-          <w:szCs w:val="22"/>
-        </w:rPr>
-        <w:lastRenderedPageBreak/>
-        <w:t>more than we might expect, but this feels a little underwhelming given the scale of the paper.</w:t>
-      </w:r>
-      <w:r>
-        <w:rPr>
-          <w:rFonts w:ascii="Calibri" w:eastAsia="Times New Roman" w:hAnsi="Calibri" w:cs="Calibri"/>
-          <w:color w:val="000000"/>
-          <w:szCs w:val="22"/>
-        </w:rPr>
-        <w:br/>
-      </w:r>
-      <w:r>
-        <w:rPr>
-          <w:rFonts w:ascii="Calibri" w:eastAsia="Times New Roman" w:hAnsi="Calibri" w:cs="Calibri"/>
-          <w:color w:val="000000"/>
-          <w:szCs w:val="22"/>
-        </w:rPr>
-        <w:br/>
-        <w:t xml:space="preserve">In the General Discussion, </w:t>
-      </w:r>
-      <w:r>
-        <w:rPr>
-          <w:rFonts w:ascii="Calibri" w:eastAsia="Times New Roman" w:hAnsi="Calibri" w:cs="Calibri"/>
-          <w:color w:val="000000"/>
-          <w:szCs w:val="22"/>
-          <w:highlight w:val="cyan"/>
-        </w:rPr>
-        <w:t xml:space="preserve">the authors suggest ways to use this approach to better investigate mechanisms of adaptation, but this felt </w:t>
-      </w:r>
-      <w:proofErr w:type="gramStart"/>
-      <w:r>
-        <w:rPr>
-          <w:rFonts w:ascii="Calibri" w:eastAsia="Times New Roman" w:hAnsi="Calibri" w:cs="Calibri"/>
-          <w:color w:val="000000"/>
-          <w:szCs w:val="22"/>
-          <w:highlight w:val="cyan"/>
-        </w:rPr>
-        <w:t>fairly underspecified</w:t>
-      </w:r>
-      <w:proofErr w:type="gramEnd"/>
-      <w:r>
-        <w:rPr>
-          <w:rFonts w:ascii="Calibri" w:eastAsia="Times New Roman" w:hAnsi="Calibri" w:cs="Calibri"/>
-          <w:color w:val="000000"/>
-          <w:szCs w:val="22"/>
-        </w:rPr>
-        <w:t xml:space="preserve">. For example, I agree that quantitative model fit might prove more important than qualitative fit in some </w:t>
-      </w:r>
-      <w:proofErr w:type="gramStart"/>
-      <w:r>
-        <w:rPr>
-          <w:rFonts w:ascii="Calibri" w:eastAsia="Times New Roman" w:hAnsi="Calibri" w:cs="Calibri"/>
-          <w:color w:val="000000"/>
-          <w:szCs w:val="22"/>
-        </w:rPr>
-        <w:t xml:space="preserve">cases, </w:t>
-      </w:r>
-      <w:r>
-        <w:rPr>
-          <w:rFonts w:ascii="Calibri" w:eastAsia="Times New Roman" w:hAnsi="Calibri" w:cs="Calibri"/>
-          <w:color w:val="000000"/>
-          <w:szCs w:val="22"/>
-          <w:highlight w:val="yellow"/>
-        </w:rPr>
-        <w:t>but</w:t>
-      </w:r>
-      <w:proofErr w:type="gramEnd"/>
-      <w:r>
-        <w:rPr>
-          <w:rFonts w:ascii="Calibri" w:eastAsia="Times New Roman" w:hAnsi="Calibri" w:cs="Calibri"/>
-          <w:color w:val="000000"/>
-          <w:szCs w:val="22"/>
-          <w:highlight w:val="yellow"/>
-        </w:rPr>
-        <w:t xml:space="preserve"> relying on quantitative fit is easier said than done. In the case of the present model, there are multiple parameters for each mechanism that can be manipulated in search of best fitting models, and it's not clear what the best way to adjudicate between these might be.</w:t>
-      </w:r>
-      <w:r>
-        <w:rPr>
-          <w:rFonts w:ascii="Calibri" w:eastAsia="Times New Roman" w:hAnsi="Calibri" w:cs="Calibri"/>
-          <w:color w:val="000000"/>
-          <w:szCs w:val="22"/>
-        </w:rPr>
-        <w:t xml:space="preserve"> </w:t>
-      </w:r>
-      <w:r>
-        <w:rPr>
-          <w:rFonts w:ascii="Calibri" w:eastAsia="Times New Roman" w:hAnsi="Calibri" w:cs="Calibri"/>
-          <w:color w:val="000000"/>
-          <w:szCs w:val="22"/>
-          <w:highlight w:val="yellow"/>
-        </w:rPr>
-        <w:t>If the normalization mechanism leads to a slightly better quantitative fit than the representation mechanism, but does so only in a very small region of parameter space, should we count this as evidence that it's a more likely candidate mechanism?</w:t>
-      </w:r>
-      <w:r>
-        <w:rPr>
-          <w:rFonts w:ascii="Calibri" w:eastAsia="Times New Roman" w:hAnsi="Calibri" w:cs="Calibri"/>
-          <w:color w:val="000000"/>
-          <w:szCs w:val="22"/>
-        </w:rPr>
-        <w:t xml:space="preserve"> </w:t>
-      </w:r>
-      <w:proofErr w:type="gramStart"/>
-      <w:r>
-        <w:rPr>
-          <w:rFonts w:ascii="Calibri" w:eastAsia="Times New Roman" w:hAnsi="Calibri" w:cs="Calibri"/>
-          <w:color w:val="000000"/>
-          <w:szCs w:val="22"/>
-        </w:rPr>
-        <w:t>This issues of model</w:t>
-      </w:r>
-      <w:proofErr w:type="gramEnd"/>
-      <w:r>
-        <w:rPr>
-          <w:rFonts w:ascii="Calibri" w:eastAsia="Times New Roman" w:hAnsi="Calibri" w:cs="Calibri"/>
-          <w:color w:val="000000"/>
-          <w:szCs w:val="22"/>
-        </w:rPr>
-        <w:t xml:space="preserve"> selection on the basis of quantitative fit are quite contentious, and seem particularly challenging for complex models with numerous adjustable parameters, like the present</w:t>
-      </w:r>
-      <w:r>
-        <w:rPr>
-          <w:rFonts w:ascii="Calibri" w:eastAsia="Times New Roman" w:hAnsi="Calibri" w:cs="Calibri"/>
-          <w:color w:val="000000"/>
-          <w:szCs w:val="22"/>
-        </w:rPr>
-        <w:br/>
-        <w:t>one. In addition, the way the model accommodates training input depends on how it establishes and represents its priors about category information. Some aspects of this are included as adjustable parameters in this model, but others aren't - for example, the way that the model maps acoustic input into perceptual features relies on assumptions about how input is processed and normalized. It's necessary to make some assumptions like these, but they then pose challenges to interpretations that rely on quantitative fit comparisons. Might a different parameter set have proven better under different assumptions of how input maps to perceptual representations? </w:t>
-      </w:r>
-      <w:r>
-        <w:rPr>
-          <w:rFonts w:ascii="Calibri" w:eastAsia="Times New Roman" w:hAnsi="Calibri" w:cs="Calibri"/>
-          <w:color w:val="000000"/>
-          <w:szCs w:val="22"/>
-        </w:rPr>
-        <w:br/>
-      </w:r>
-      <w:r>
-        <w:rPr>
-          <w:rFonts w:ascii="Calibri" w:eastAsia="Times New Roman" w:hAnsi="Calibri" w:cs="Calibri"/>
-          <w:color w:val="000000"/>
-          <w:szCs w:val="22"/>
-        </w:rPr>
-        <w:br/>
-        <w:t xml:space="preserve">This concern points to a benefit for situations where predictions of qualitative distinctions are meaningful. </w:t>
-      </w:r>
-      <w:proofErr w:type="gramStart"/>
-      <w:r>
-        <w:rPr>
-          <w:rFonts w:ascii="Calibri" w:eastAsia="Times New Roman" w:hAnsi="Calibri" w:cs="Calibri"/>
-          <w:color w:val="000000"/>
-          <w:szCs w:val="22"/>
-          <w:highlight w:val="cyan"/>
-        </w:rPr>
-        <w:t>In particular, it</w:t>
-      </w:r>
-      <w:proofErr w:type="gramEnd"/>
-      <w:r>
-        <w:rPr>
-          <w:rFonts w:ascii="Calibri" w:eastAsia="Times New Roman" w:hAnsi="Calibri" w:cs="Calibri"/>
-          <w:color w:val="000000"/>
-          <w:szCs w:val="22"/>
-          <w:highlight w:val="cyan"/>
-        </w:rPr>
-        <w:t xml:space="preserve"> would be helpful if the authors could identify conditions that can't be accounted for by some of the mechanisms, no matter the parameter choice.</w:t>
-      </w:r>
-      <w:r>
-        <w:rPr>
-          <w:rFonts w:ascii="Calibri" w:eastAsia="Times New Roman" w:hAnsi="Calibri" w:cs="Calibri"/>
-          <w:color w:val="000000"/>
-          <w:szCs w:val="22"/>
-        </w:rPr>
-        <w:t xml:space="preserve"> For example, are there certain types of stimuli or training regimens that would only predict an effect if representations change, but can't be explained by normalization or response bias? Can the authors point to any truly discriminant measures by which we can rule out a mechanism as incapable of explaining a pattern of results, rather than just offering a poorer quantitative fit? Or is the whole enterprise here a question of finding the specific region of parameter space that best accommodates whatever data can be collected? This isn't necessarily disqualifying - ideas like parameter space partitioning have proven a useful tool for comparing simulations - but it raises questions about whether the model is</w:t>
-      </w:r>
-      <w:r>
-        <w:rPr>
-          <w:rFonts w:ascii="Calibri" w:eastAsia="Times New Roman" w:hAnsi="Calibri" w:cs="Calibri"/>
-          <w:color w:val="000000"/>
-          <w:szCs w:val="22"/>
-        </w:rPr>
-        <w:br/>
-        <w:t>just overly flexible. Can we fit basically all the same qualitative patterns of data with each mechanism, if we find the right parameterizations? And if so, is it worth doing a more formal parameter space partitioning analysis to see if some of the approaches more stably predict this?</w:t>
-      </w:r>
-      <w:r>
-        <w:rPr>
-          <w:rFonts w:ascii="Calibri" w:eastAsia="Times New Roman" w:hAnsi="Calibri" w:cs="Calibri"/>
-          <w:color w:val="000000"/>
-          <w:szCs w:val="22"/>
-        </w:rPr>
-        <w:br/>
-      </w:r>
-      <w:r>
-        <w:rPr>
-          <w:rFonts w:ascii="Calibri" w:eastAsia="Times New Roman" w:hAnsi="Calibri" w:cs="Calibri"/>
-          <w:color w:val="000000"/>
-          <w:szCs w:val="22"/>
-        </w:rPr>
-        <w:br/>
-        <w:t>There's a wide array of other speech adaptation and/or talker normalization tasks out there beyond those simulated here. Are there any of these for which the model offers qualitatively discriminant predictions? </w:t>
-      </w:r>
-      <w:r>
-        <w:rPr>
-          <w:rFonts w:ascii="Calibri" w:eastAsia="Times New Roman" w:hAnsi="Calibri" w:cs="Calibri"/>
-          <w:color w:val="000000"/>
-          <w:szCs w:val="22"/>
-        </w:rPr>
-        <w:br/>
-      </w:r>
-      <w:r>
-        <w:rPr>
-          <w:rFonts w:ascii="Calibri" w:eastAsia="Times New Roman" w:hAnsi="Calibri" w:cs="Calibri"/>
-          <w:color w:val="000000"/>
-          <w:szCs w:val="22"/>
-        </w:rPr>
-        <w:br/>
-        <w:t xml:space="preserve">Overall, I think the approach taken in this paper is intriguing and potentially valuable, </w:t>
-      </w:r>
-      <w:r>
-        <w:rPr>
-          <w:rFonts w:ascii="Calibri" w:eastAsia="Times New Roman" w:hAnsi="Calibri" w:cs="Calibri"/>
-          <w:color w:val="000000"/>
-          <w:szCs w:val="22"/>
-          <w:highlight w:val="cyan"/>
-        </w:rPr>
-        <w:t>but it feels like its missing the specificity needed to explain next steps.</w:t>
-      </w:r>
-      <w:r>
-        <w:rPr>
-          <w:rFonts w:ascii="Calibri" w:eastAsia="Times New Roman" w:hAnsi="Calibri" w:cs="Calibri"/>
-          <w:color w:val="000000"/>
-          <w:szCs w:val="22"/>
-        </w:rPr>
-        <w:t xml:space="preserve"> The ability of the model to simulate patterns of data from all three mechanisms is problematic for previous accounts - so what should we do? The paper would be much more powerful if it had a clearer path forward to help us discriminate between these mechanisms. There's a short paragraph on Page 62 that starts down this path, but it quickly reverses into more conceptual discussion of how this could be done. </w:t>
-      </w:r>
-      <w:r>
-        <w:rPr>
-          <w:rFonts w:ascii="Calibri" w:eastAsia="Times New Roman" w:hAnsi="Calibri" w:cs="Calibri"/>
-          <w:color w:val="000000"/>
-          <w:szCs w:val="22"/>
-        </w:rPr>
-        <w:br/>
-      </w:r>
-      <w:r>
-        <w:rPr>
-          <w:rFonts w:ascii="Calibri" w:eastAsia="Times New Roman" w:hAnsi="Calibri" w:cs="Calibri"/>
-          <w:color w:val="000000"/>
-          <w:szCs w:val="22"/>
-        </w:rPr>
-        <w:br/>
-      </w:r>
-      <w:commentRangeStart w:id="9"/>
-      <w:r>
-        <w:rPr>
-          <w:rFonts w:ascii="Calibri" w:eastAsia="Times New Roman" w:hAnsi="Calibri" w:cs="Calibri"/>
-          <w:color w:val="000000"/>
-          <w:szCs w:val="22"/>
-          <w:highlight w:val="cyan"/>
-        </w:rPr>
-        <w:t>I</w:t>
-      </w:r>
-      <w:commentRangeEnd w:id="9"/>
-      <w:r>
-        <w:rPr>
-          <w:rStyle w:val="CommentReference"/>
-        </w:rPr>
-        <w:commentReference w:id="9"/>
-      </w:r>
-      <w:r>
-        <w:rPr>
-          <w:rFonts w:ascii="Calibri" w:eastAsia="Times New Roman" w:hAnsi="Calibri" w:cs="Calibri"/>
-          <w:color w:val="000000"/>
-          <w:szCs w:val="22"/>
-          <w:highlight w:val="cyan"/>
-        </w:rPr>
-        <w:t xml:space="preserve"> find I'm left wanting more of something from this paper, despite it already being lengthy</w:t>
-      </w:r>
-      <w:r>
-        <w:rPr>
-          <w:rFonts w:ascii="Calibri" w:eastAsia="Times New Roman" w:hAnsi="Calibri" w:cs="Calibri"/>
-          <w:color w:val="000000"/>
-          <w:szCs w:val="22"/>
-        </w:rPr>
-        <w:t xml:space="preserve">. I love the perspective about a need for more careful consideration of linking </w:t>
-      </w:r>
-      <w:proofErr w:type="gramStart"/>
-      <w:r>
-        <w:rPr>
-          <w:rFonts w:ascii="Calibri" w:eastAsia="Times New Roman" w:hAnsi="Calibri" w:cs="Calibri"/>
-          <w:color w:val="000000"/>
-          <w:szCs w:val="22"/>
-        </w:rPr>
-        <w:t>functions, but</w:t>
-      </w:r>
-      <w:proofErr w:type="gramEnd"/>
-      <w:r>
-        <w:rPr>
-          <w:rFonts w:ascii="Calibri" w:eastAsia="Times New Roman" w:hAnsi="Calibri" w:cs="Calibri"/>
-          <w:color w:val="000000"/>
-          <w:szCs w:val="22"/>
-        </w:rPr>
-        <w:t xml:space="preserve"> think that much of the heavy lifting for this perspective can be carried by the introduction and lit review, before the model has </w:t>
-      </w:r>
-      <w:r>
-        <w:rPr>
-          <w:rFonts w:ascii="Calibri" w:eastAsia="Times New Roman" w:hAnsi="Calibri" w:cs="Calibri"/>
-          <w:color w:val="000000"/>
-          <w:szCs w:val="22"/>
-        </w:rPr>
-        <w:lastRenderedPageBreak/>
-        <w:t xml:space="preserve">been formally described, let alone the simulations have been run. I like the premise of using this modeling approach to adjudicate between different mechanisms of </w:t>
+        <w:t xml:space="preserve"> think that much of the heavy lifting for this perspective can be carried by the introduction and lit review, before the model has been formally described, let alone the simulations have been run. I like the premise of using this modeling approach to adjudicate between different mechanisms of </w:t>
       </w:r>
       <w:proofErr w:type="gramStart"/>
       <w:r>
@@ -6559,7 +6175,7 @@
 </file>
 
 <file path=word/comments.xml><?xml version="1.0" encoding="utf-8"?>
-<w:comments xmlns:wpc="http://schemas.microsoft.com/office/word/2010/wordprocessingCanvas" xmlns:cx="http://schemas.microsoft.com/office/drawing/2014/chartex" xmlns:cx1="http://schemas.microsoft.com/office/drawing/2015/9/8/chartex" xmlns:cx2="http://schemas.microsoft.com/office/drawing/2015/10/21/chartex" xmlns:cx3="http://schemas.microsoft.com/office/drawing/2016/5/9/chartex" xmlns:cx4="http://schemas.microsoft.com/office/drawing/2016/5/10/chartex" xmlns:cx5="http://schemas.microsoft.com/office/drawing/2016/5/11/chartex" xmlns:cx6="http://schemas.microsoft.com/office/drawing/2016/5/12/chartex" xmlns:cx7="http://schemas.microsoft.com/office/drawing/2016/5/13/chartex" xmlns:cx8="http://schemas.microsoft.com/office/drawing/2016/5/14/chartex" xmlns:mc="http://schemas.openxmlformats.org/markup-compatibility/2006" xmlns:aink="http://schemas.microsoft.com/office/drawing/2016/ink" xmlns:am3d="http://schemas.microsoft.com/office/drawing/2017/model3d" xmlns:o="urn:schemas-microsoft-com:office:office" xmlns:oel="http://schemas.microsoft.com/office/2019/extlst" xmlns:r="http://schemas.openxmlformats.org/officeDocument/2006/relationships" xmlns:m="http://schemas.openxmlformats.org/officeDocument/2006/math" xmlns:v="urn:schemas-microsoft-com:vml" xmlns:wp14="http://schemas.microsoft.com/office/word/2010/wordprocessingDrawing" xmlns:wp="http://schemas.openxmlformats.org/drawingml/2006/wordprocessingDrawing" xmlns:w10="urn:schemas-microsoft-com:office:word" xmlns:w="http://schemas.openxmlformats.org/wordprocessingml/2006/main" xmlns:w14="http://schemas.microsoft.com/office/word/2010/wordml" xmlns:w15="http://schemas.microsoft.com/office/word/2012/wordml" xmlns:w16cex="http://schemas.microsoft.com/office/word/2018/wordml/cex" xmlns:w16cid="http://schemas.microsoft.com/office/word/2016/wordml/cid" xmlns:w16="http://schemas.microsoft.com/office/word/2018/wordml" xmlns:w16sdtdh="http://schemas.microsoft.com/office/word/2020/wordml/sdtdatahash" xmlns:w16se="http://schemas.microsoft.com/office/word/2015/wordml/symex" xmlns:wpg="http://schemas.microsoft.com/office/word/2010/wordprocessingGroup" xmlns:wpi="http://schemas.microsoft.com/office/word/2010/wordprocessingInk" xmlns:wne="http://schemas.microsoft.com/office/word/2006/wordml" xmlns:wps="http://schemas.microsoft.com/office/word/2010/wordprocessingShape" mc:Ignorable="w14 w15 w16se w16cid w16 w16cex w16sdtdh wp14">
+<w:comments xmlns:wpc="http://schemas.microsoft.com/office/word/2010/wordprocessingCanvas" xmlns:cx="http://schemas.microsoft.com/office/drawing/2014/chartex" xmlns:cx1="http://schemas.microsoft.com/office/drawing/2015/9/8/chartex" xmlns:cx2="http://schemas.microsoft.com/office/drawing/2015/10/21/chartex" xmlns:cx3="http://schemas.microsoft.com/office/drawing/2016/5/9/chartex" xmlns:cx4="http://schemas.microsoft.com/office/drawing/2016/5/10/chartex" xmlns:cx5="http://schemas.microsoft.com/office/drawing/2016/5/11/chartex" xmlns:cx6="http://schemas.microsoft.com/office/drawing/2016/5/12/chartex" xmlns:cx7="http://schemas.microsoft.com/office/drawing/2016/5/13/chartex" xmlns:cx8="http://schemas.microsoft.com/office/drawing/2016/5/14/chartex" xmlns:mc="http://schemas.openxmlformats.org/markup-compatibility/2006" xmlns:aink="http://schemas.microsoft.com/office/drawing/2016/ink" xmlns:am3d="http://schemas.microsoft.com/office/drawing/2017/model3d" xmlns:o="urn:schemas-microsoft-com:office:office" xmlns:r="http://schemas.openxmlformats.org/officeDocument/2006/relationships" xmlns:m="http://schemas.openxmlformats.org/officeDocument/2006/math" xmlns:v="urn:schemas-microsoft-com:vml" xmlns:wp14="http://schemas.microsoft.com/office/word/2010/wordprocessingDrawing" xmlns:wp="http://schemas.openxmlformats.org/drawingml/2006/wordprocessingDrawing" xmlns:w10="urn:schemas-microsoft-com:office:word" xmlns:w="http://schemas.openxmlformats.org/wordprocessingml/2006/main" xmlns:w14="http://schemas.microsoft.com/office/word/2010/wordml" xmlns:w15="http://schemas.microsoft.com/office/word/2012/wordml" xmlns:w16cex="http://schemas.microsoft.com/office/word/2018/wordml/cex" xmlns:w16cid="http://schemas.microsoft.com/office/word/2016/wordml/cid" xmlns:w16="http://schemas.microsoft.com/office/word/2018/wordml" xmlns:w16se="http://schemas.microsoft.com/office/word/2015/wordml/symex" xmlns:wpg="http://schemas.microsoft.com/office/word/2010/wordprocessingGroup" xmlns:wpi="http://schemas.microsoft.com/office/word/2010/wordprocessingInk" xmlns:wne="http://schemas.microsoft.com/office/word/2006/wordml" xmlns:wps="http://schemas.microsoft.com/office/word/2010/wordprocessingShape" mc:Ignorable="w14 w15 w16se w16cid w16 w16cex wp14">
   <w:comment w:id="0" w:author="Kurumada, Chigusa" w:date="2022-04-02T14:19:00Z" w:initials="KC">
     <w:p>
       <w:pPr>
@@ -6643,10 +6259,7 @@
       </w:r>
       <w:r>
         <w:br/>
-        <w:t xml:space="preserve">1) Are these just computational/modeling exercise? </w:t>
-      </w:r>
-      <w:r>
-        <w:t>So we found that, under some parameters, the three models can predict the same results. So what?</w:t>
+        <w:t>1) Are these just computational/modeling exercise? So we found that, under some parameters, the three models can predict the same results. So what?</w:t>
       </w:r>
       <w:r>
         <w:br/>
@@ -6748,7 +6361,7 @@
 </file>
 
 <file path=word/commentsExtended.xml><?xml version="1.0" encoding="utf-8"?>
-<w15:commentsEx xmlns:wpc="http://schemas.microsoft.com/office/word/2010/wordprocessingCanvas" xmlns:cx="http://schemas.microsoft.com/office/drawing/2014/chartex" xmlns:cx1="http://schemas.microsoft.com/office/drawing/2015/9/8/chartex" xmlns:cx2="http://schemas.microsoft.com/office/drawing/2015/10/21/chartex" xmlns:cx3="http://schemas.microsoft.com/office/drawing/2016/5/9/chartex" xmlns:cx4="http://schemas.microsoft.com/office/drawing/2016/5/10/chartex" xmlns:cx5="http://schemas.microsoft.com/office/drawing/2016/5/11/chartex" xmlns:cx6="http://schemas.microsoft.com/office/drawing/2016/5/12/chartex" xmlns:cx7="http://schemas.microsoft.com/office/drawing/2016/5/13/chartex" xmlns:cx8="http://schemas.microsoft.com/office/drawing/2016/5/14/chartex" xmlns:mc="http://schemas.openxmlformats.org/markup-compatibility/2006" xmlns:aink="http://schemas.microsoft.com/office/drawing/2016/ink" xmlns:am3d="http://schemas.microsoft.com/office/drawing/2017/model3d" xmlns:o="urn:schemas-microsoft-com:office:office" xmlns:oel="http://schemas.microsoft.com/office/2019/extlst" xmlns:r="http://schemas.openxmlformats.org/officeDocument/2006/relationships" xmlns:m="http://schemas.openxmlformats.org/officeDocument/2006/math" xmlns:v="urn:schemas-microsoft-com:vml" xmlns:wp14="http://schemas.microsoft.com/office/word/2010/wordprocessingDrawing" xmlns:wp="http://schemas.openxmlformats.org/drawingml/2006/wordprocessingDrawing" xmlns:w10="urn:schemas-microsoft-com:office:word" xmlns:w="http://schemas.openxmlformats.org/wordprocessingml/2006/main" xmlns:w14="http://schemas.microsoft.com/office/word/2010/wordml" xmlns:w15="http://schemas.microsoft.com/office/word/2012/wordml" xmlns:w16cex="http://schemas.microsoft.com/office/word/2018/wordml/cex" xmlns:w16cid="http://schemas.microsoft.com/office/word/2016/wordml/cid" xmlns:w16="http://schemas.microsoft.com/office/word/2018/wordml" xmlns:w16sdtdh="http://schemas.microsoft.com/office/word/2020/wordml/sdtdatahash" xmlns:w16se="http://schemas.microsoft.com/office/word/2015/wordml/symex" xmlns:wpg="http://schemas.microsoft.com/office/word/2010/wordprocessingGroup" xmlns:wpi="http://schemas.microsoft.com/office/word/2010/wordprocessingInk" xmlns:wne="http://schemas.microsoft.com/office/word/2006/wordml" xmlns:wps="http://schemas.microsoft.com/office/word/2010/wordprocessingShape" mc:Ignorable="w14 w15 w16se w16cid w16 w16cex w16sdtdh wp14">
+<w15:commentsEx xmlns:wpc="http://schemas.microsoft.com/office/word/2010/wordprocessingCanvas" xmlns:cx="http://schemas.microsoft.com/office/drawing/2014/chartex" xmlns:cx1="http://schemas.microsoft.com/office/drawing/2015/9/8/chartex" xmlns:cx2="http://schemas.microsoft.com/office/drawing/2015/10/21/chartex" xmlns:cx3="http://schemas.microsoft.com/office/drawing/2016/5/9/chartex" xmlns:cx4="http://schemas.microsoft.com/office/drawing/2016/5/10/chartex" xmlns:cx5="http://schemas.microsoft.com/office/drawing/2016/5/11/chartex" xmlns:cx6="http://schemas.microsoft.com/office/drawing/2016/5/12/chartex" xmlns:cx7="http://schemas.microsoft.com/office/drawing/2016/5/13/chartex" xmlns:cx8="http://schemas.microsoft.com/office/drawing/2016/5/14/chartex" xmlns:mc="http://schemas.openxmlformats.org/markup-compatibility/2006" xmlns:aink="http://schemas.microsoft.com/office/drawing/2016/ink" xmlns:am3d="http://schemas.microsoft.com/office/drawing/2017/model3d" xmlns:o="urn:schemas-microsoft-com:office:office" xmlns:r="http://schemas.openxmlformats.org/officeDocument/2006/relationships" xmlns:m="http://schemas.openxmlformats.org/officeDocument/2006/math" xmlns:v="urn:schemas-microsoft-com:vml" xmlns:wp14="http://schemas.microsoft.com/office/word/2010/wordprocessingDrawing" xmlns:wp="http://schemas.openxmlformats.org/drawingml/2006/wordprocessingDrawing" xmlns:w10="urn:schemas-microsoft-com:office:word" xmlns:w="http://schemas.openxmlformats.org/wordprocessingml/2006/main" xmlns:w14="http://schemas.microsoft.com/office/word/2010/wordml" xmlns:w15="http://schemas.microsoft.com/office/word/2012/wordml" xmlns:w16cex="http://schemas.microsoft.com/office/word/2018/wordml/cex" xmlns:w16cid="http://schemas.microsoft.com/office/word/2016/wordml/cid" xmlns:w16="http://schemas.microsoft.com/office/word/2018/wordml" xmlns:w16se="http://schemas.microsoft.com/office/word/2015/wordml/symex" xmlns:wpg="http://schemas.microsoft.com/office/word/2010/wordprocessingGroup" xmlns:wpi="http://schemas.microsoft.com/office/word/2010/wordprocessingInk" xmlns:wne="http://schemas.microsoft.com/office/word/2006/wordml" xmlns:wps="http://schemas.microsoft.com/office/word/2010/wordprocessingShape" mc:Ignorable="w14 w15 w16se w16cid w16 w16cex wp14">
   <w15:commentEx w15:paraId="2AF282A1" w15:done="0"/>
   <w15:commentEx w15:paraId="3F040872" w15:done="0"/>
   <w15:commentEx w15:paraId="4FD98275" w15:done="0"/>
@@ -6763,7 +6376,7 @@
 </file>
 
 <file path=word/commentsExtensible.xml><?xml version="1.0" encoding="utf-8"?>
-<w16cex:commentsExtensible xmlns:wpc="http://schemas.microsoft.com/office/word/2010/wordprocessingCanvas" xmlns:cx="http://schemas.microsoft.com/office/drawing/2014/chartex" xmlns:cx1="http://schemas.microsoft.com/office/drawing/2015/9/8/chartex" xmlns:cx2="http://schemas.microsoft.com/office/drawing/2015/10/21/chartex" xmlns:cx3="http://schemas.microsoft.com/office/drawing/2016/5/9/chartex" xmlns:cx4="http://schemas.microsoft.com/office/drawing/2016/5/10/chartex" xmlns:cx5="http://schemas.microsoft.com/office/drawing/2016/5/11/chartex" xmlns:cx6="http://schemas.microsoft.com/office/drawing/2016/5/12/chartex" xmlns:cx7="http://schemas.microsoft.com/office/drawing/2016/5/13/chartex" xmlns:cx8="http://schemas.microsoft.com/office/drawing/2016/5/14/chartex" xmlns:mc="http://schemas.openxmlformats.org/markup-compatibility/2006" xmlns:aink="http://schemas.microsoft.com/office/drawing/2016/ink" xmlns:am3d="http://schemas.microsoft.com/office/drawing/2017/model3d" xmlns:o="urn:schemas-microsoft-com:office:office" xmlns:oel="http://schemas.microsoft.com/office/2019/extlst" xmlns:r="http://schemas.openxmlformats.org/officeDocument/2006/relationships" xmlns:m="http://schemas.openxmlformats.org/officeDocument/2006/math" xmlns:v="urn:schemas-microsoft-com:vml" xmlns:wp14="http://schemas.microsoft.com/office/word/2010/wordprocessingDrawing" xmlns:wp="http://schemas.openxmlformats.org/drawingml/2006/wordprocessingDrawing" xmlns:w10="urn:schemas-microsoft-com:office:word" xmlns:w="http://schemas.openxmlformats.org/wordprocessingml/2006/main" xmlns:w14="http://schemas.microsoft.com/office/word/2010/wordml" xmlns:w15="http://schemas.microsoft.com/office/word/2012/wordml" xmlns:w16cex="http://schemas.microsoft.com/office/word/2018/wordml/cex" xmlns:w16cid="http://schemas.microsoft.com/office/word/2016/wordml/cid" xmlns:w16="http://schemas.microsoft.com/office/word/2018/wordml" xmlns:w16sdtdh="http://schemas.microsoft.com/office/word/2020/wordml/sdtdatahash" xmlns:w16se="http://schemas.microsoft.com/office/word/2015/wordml/symex" xmlns:wpg="http://schemas.microsoft.com/office/word/2010/wordprocessingGroup" xmlns:wpi="http://schemas.microsoft.com/office/word/2010/wordprocessingInk" xmlns:wne="http://schemas.microsoft.com/office/word/2006/wordml" xmlns:wps="http://schemas.microsoft.com/office/word/2010/wordprocessingShape" mc:Ignorable="w14 w15 w16se w16cid w16 w16cex w16sdtdh wp14">
+<w16cex:commentsExtensible xmlns:wpc="http://schemas.microsoft.com/office/word/2010/wordprocessingCanvas" xmlns:cx="http://schemas.microsoft.com/office/drawing/2014/chartex" xmlns:cx1="http://schemas.microsoft.com/office/drawing/2015/9/8/chartex" xmlns:cx2="http://schemas.microsoft.com/office/drawing/2015/10/21/chartex" xmlns:cx3="http://schemas.microsoft.com/office/drawing/2016/5/9/chartex" xmlns:cx4="http://schemas.microsoft.com/office/drawing/2016/5/10/chartex" xmlns:cx5="http://schemas.microsoft.com/office/drawing/2016/5/11/chartex" xmlns:cx6="http://schemas.microsoft.com/office/drawing/2016/5/12/chartex" xmlns:cx7="http://schemas.microsoft.com/office/drawing/2016/5/13/chartex" xmlns:cx8="http://schemas.microsoft.com/office/drawing/2016/5/14/chartex" xmlns:mc="http://schemas.openxmlformats.org/markup-compatibility/2006" xmlns:aink="http://schemas.microsoft.com/office/drawing/2016/ink" xmlns:am3d="http://schemas.microsoft.com/office/drawing/2017/model3d" xmlns:o="urn:schemas-microsoft-com:office:office" xmlns:r="http://schemas.openxmlformats.org/officeDocument/2006/relationships" xmlns:m="http://schemas.openxmlformats.org/officeDocument/2006/math" xmlns:v="urn:schemas-microsoft-com:vml" xmlns:wp14="http://schemas.microsoft.com/office/word/2010/wordprocessingDrawing" xmlns:wp="http://schemas.openxmlformats.org/drawingml/2006/wordprocessingDrawing" xmlns:w10="urn:schemas-microsoft-com:office:word" xmlns:w="http://schemas.openxmlformats.org/wordprocessingml/2006/main" xmlns:w14="http://schemas.microsoft.com/office/word/2010/wordml" xmlns:w15="http://schemas.microsoft.com/office/word/2012/wordml" xmlns:w16cex="http://schemas.microsoft.com/office/word/2018/wordml/cex" xmlns:w16cid="http://schemas.microsoft.com/office/word/2016/wordml/cid" xmlns:w16="http://schemas.microsoft.com/office/word/2018/wordml" xmlns:w16se="http://schemas.microsoft.com/office/word/2015/wordml/symex" xmlns:wpg="http://schemas.microsoft.com/office/word/2010/wordprocessingGroup" xmlns:wpi="http://schemas.microsoft.com/office/word/2010/wordprocessingInk" xmlns:wne="http://schemas.microsoft.com/office/word/2006/wordml" xmlns:wps="http://schemas.microsoft.com/office/word/2010/wordprocessingShape" mc:Ignorable="w14 w15 w16se w16cid w16 w16cex wp14">
   <w16cex:commentExtensible w16cex:durableId="25F2D9E8" w16cex:dateUtc="2022-04-02T18:19:00Z"/>
   <w16cex:commentExtensible w16cex:durableId="25F2E309" w16cex:dateUtc="2022-04-02T18:58:00Z"/>
   <w16cex:commentExtensible w16cex:durableId="25F2E31D" w16cex:dateUtc="2022-04-02T18:58:00Z"/>
@@ -6778,7 +6391,7 @@
 </file>
 
 <file path=word/commentsIds.xml><?xml version="1.0" encoding="utf-8"?>
-<w16cid:commentsIds xmlns:wpc="http://schemas.microsoft.com/office/word/2010/wordprocessingCanvas" xmlns:cx="http://schemas.microsoft.com/office/drawing/2014/chartex" xmlns:cx1="http://schemas.microsoft.com/office/drawing/2015/9/8/chartex" xmlns:cx2="http://schemas.microsoft.com/office/drawing/2015/10/21/chartex" xmlns:cx3="http://schemas.microsoft.com/office/drawing/2016/5/9/chartex" xmlns:cx4="http://schemas.microsoft.com/office/drawing/2016/5/10/chartex" xmlns:cx5="http://schemas.microsoft.com/office/drawing/2016/5/11/chartex" xmlns:cx6="http://schemas.microsoft.com/office/drawing/2016/5/12/chartex" xmlns:cx7="http://schemas.microsoft.com/office/drawing/2016/5/13/chartex" xmlns:cx8="http://schemas.microsoft.com/office/drawing/2016/5/14/chartex" xmlns:mc="http://schemas.openxmlformats.org/markup-compatibility/2006" xmlns:aink="http://schemas.microsoft.com/office/drawing/2016/ink" xmlns:am3d="http://schemas.microsoft.com/office/drawing/2017/model3d" xmlns:o="urn:schemas-microsoft-com:office:office" xmlns:oel="http://schemas.microsoft.com/office/2019/extlst" xmlns:r="http://schemas.openxmlformats.org/officeDocument/2006/relationships" xmlns:m="http://schemas.openxmlformats.org/officeDocument/2006/math" xmlns:v="urn:schemas-microsoft-com:vml" xmlns:wp14="http://schemas.microsoft.com/office/word/2010/wordprocessingDrawing" xmlns:wp="http://schemas.openxmlformats.org/drawingml/2006/wordprocessingDrawing" xmlns:w10="urn:schemas-microsoft-com:office:word" xmlns:w="http://schemas.openxmlformats.org/wordprocessingml/2006/main" xmlns:w14="http://schemas.microsoft.com/office/word/2010/wordml" xmlns:w15="http://schemas.microsoft.com/office/word/2012/wordml" xmlns:w16cex="http://schemas.microsoft.com/office/word/2018/wordml/cex" xmlns:w16cid="http://schemas.microsoft.com/office/word/2016/wordml/cid" xmlns:w16="http://schemas.microsoft.com/office/word/2018/wordml" xmlns:w16sdtdh="http://schemas.microsoft.com/office/word/2020/wordml/sdtdatahash" xmlns:w16se="http://schemas.microsoft.com/office/word/2015/wordml/symex" xmlns:wpg="http://schemas.microsoft.com/office/word/2010/wordprocessingGroup" xmlns:wpi="http://schemas.microsoft.com/office/word/2010/wordprocessingInk" xmlns:wne="http://schemas.microsoft.com/office/word/2006/wordml" xmlns:wps="http://schemas.microsoft.com/office/word/2010/wordprocessingShape" mc:Ignorable="w14 w15 w16se w16cid w16 w16cex w16sdtdh wp14">
+<w16cid:commentsIds xmlns:wpc="http://schemas.microsoft.com/office/word/2010/wordprocessingCanvas" xmlns:cx="http://schemas.microsoft.com/office/drawing/2014/chartex" xmlns:cx1="http://schemas.microsoft.com/office/drawing/2015/9/8/chartex" xmlns:cx2="http://schemas.microsoft.com/office/drawing/2015/10/21/chartex" xmlns:cx3="http://schemas.microsoft.com/office/drawing/2016/5/9/chartex" xmlns:cx4="http://schemas.microsoft.com/office/drawing/2016/5/10/chartex" xmlns:cx5="http://schemas.microsoft.com/office/drawing/2016/5/11/chartex" xmlns:cx6="http://schemas.microsoft.com/office/drawing/2016/5/12/chartex" xmlns:cx7="http://schemas.microsoft.com/office/drawing/2016/5/13/chartex" xmlns:cx8="http://schemas.microsoft.com/office/drawing/2016/5/14/chartex" xmlns:mc="http://schemas.openxmlformats.org/markup-compatibility/2006" xmlns:aink="http://schemas.microsoft.com/office/drawing/2016/ink" xmlns:am3d="http://schemas.microsoft.com/office/drawing/2017/model3d" xmlns:o="urn:schemas-microsoft-com:office:office" xmlns:r="http://schemas.openxmlformats.org/officeDocument/2006/relationships" xmlns:m="http://schemas.openxmlformats.org/officeDocument/2006/math" xmlns:v="urn:schemas-microsoft-com:vml" xmlns:wp14="http://schemas.microsoft.com/office/word/2010/wordprocessingDrawing" xmlns:wp="http://schemas.openxmlformats.org/drawingml/2006/wordprocessingDrawing" xmlns:w10="urn:schemas-microsoft-com:office:word" xmlns:w="http://schemas.openxmlformats.org/wordprocessingml/2006/main" xmlns:w14="http://schemas.microsoft.com/office/word/2010/wordml" xmlns:w15="http://schemas.microsoft.com/office/word/2012/wordml" xmlns:w16cex="http://schemas.microsoft.com/office/word/2018/wordml/cex" xmlns:w16cid="http://schemas.microsoft.com/office/word/2016/wordml/cid" xmlns:w16="http://schemas.microsoft.com/office/word/2018/wordml" xmlns:w16se="http://schemas.microsoft.com/office/word/2015/wordml/symex" xmlns:wpg="http://schemas.microsoft.com/office/word/2010/wordprocessingGroup" xmlns:wpi="http://schemas.microsoft.com/office/word/2010/wordprocessingInk" xmlns:wne="http://schemas.microsoft.com/office/word/2006/wordml" xmlns:wps="http://schemas.microsoft.com/office/word/2010/wordprocessingShape" mc:Ignorable="w14 w15 w16se w16cid w16 w16cex wp14">
   <w16cid:commentId w16cid:paraId="2AF282A1" w16cid:durableId="25F2D9E8"/>
   <w16cid:commentId w16cid:paraId="3F040872" w16cid:durableId="25F2E309"/>
   <w16cid:commentId w16cid:paraId="4FD98275" w16cid:durableId="25F2E31D"/>
@@ -6793,7 +6406,7 @@
 </file>
 
 <file path=word/numbering.xml><?xml version="1.0" encoding="utf-8"?>
-<w:numbering xmlns:wpc="http://schemas.microsoft.com/office/word/2010/wordprocessingCanvas" xmlns:cx="http://schemas.microsoft.com/office/drawing/2014/chartex" xmlns:cx1="http://schemas.microsoft.com/office/drawing/2015/9/8/chartex" xmlns:cx2="http://schemas.microsoft.com/office/drawing/2015/10/21/chartex" xmlns:cx3="http://schemas.microsoft.com/office/drawing/2016/5/9/chartex" xmlns:cx4="http://schemas.microsoft.com/office/drawing/2016/5/10/chartex" xmlns:cx5="http://schemas.microsoft.com/office/drawing/2016/5/11/chartex" xmlns:cx6="http://schemas.microsoft.com/office/drawing/2016/5/12/chartex" xmlns:cx7="http://schemas.microsoft.com/office/drawing/2016/5/13/chartex" xmlns:cx8="http://schemas.microsoft.com/office/drawing/2016/5/14/chartex" xmlns:mc="http://schemas.openxmlformats.org/markup-compatibility/2006" xmlns:aink="http://schemas.microsoft.com/office/drawing/2016/ink" xmlns:am3d="http://schemas.microsoft.com/office/drawing/2017/model3d" xmlns:o="urn:schemas-microsoft-com:office:office" xmlns:oel="http://schemas.microsoft.com/office/2019/extlst" xmlns:r="http://schemas.openxmlformats.org/officeDocument/2006/relationships" xmlns:m="http://schemas.openxmlformats.org/officeDocument/2006/math" xmlns:v="urn:schemas-microsoft-com:vml" xmlns:wp14="http://schemas.microsoft.com/office/word/2010/wordprocessingDrawing" xmlns:wp="http://schemas.openxmlformats.org/drawingml/2006/wordprocessingDrawing" xmlns:w10="urn:schemas-microsoft-com:office:word" xmlns:w="http://schemas.openxmlformats.org/wordprocessingml/2006/main" xmlns:w14="http://schemas.microsoft.com/office/word/2010/wordml" xmlns:w15="http://schemas.microsoft.com/office/word/2012/wordml" xmlns:w16cex="http://schemas.microsoft.com/office/word/2018/wordml/cex" xmlns:w16cid="http://schemas.microsoft.com/office/word/2016/wordml/cid" xmlns:w16="http://schemas.microsoft.com/office/word/2018/wordml" xmlns:w16sdtdh="http://schemas.microsoft.com/office/word/2020/wordml/sdtdatahash" xmlns:w16se="http://schemas.microsoft.com/office/word/2015/wordml/symex" xmlns:wpg="http://schemas.microsoft.com/office/word/2010/wordprocessingGroup" xmlns:wpi="http://schemas.microsoft.com/office/word/2010/wordprocessingInk" xmlns:wne="http://schemas.microsoft.com/office/word/2006/wordml" xmlns:wps="http://schemas.microsoft.com/office/word/2010/wordprocessingShape" mc:Ignorable="w14 w15 w16se w16cid w16 w16cex w16sdtdh wp14">
+<w:numbering xmlns:wpc="http://schemas.microsoft.com/office/word/2010/wordprocessingCanvas" xmlns:cx="http://schemas.microsoft.com/office/drawing/2014/chartex" xmlns:cx1="http://schemas.microsoft.com/office/drawing/2015/9/8/chartex" xmlns:cx2="http://schemas.microsoft.com/office/drawing/2015/10/21/chartex" xmlns:cx3="http://schemas.microsoft.com/office/drawing/2016/5/9/chartex" xmlns:cx4="http://schemas.microsoft.com/office/drawing/2016/5/10/chartex" xmlns:cx5="http://schemas.microsoft.com/office/drawing/2016/5/11/chartex" xmlns:cx6="http://schemas.microsoft.com/office/drawing/2016/5/12/chartex" xmlns:cx7="http://schemas.microsoft.com/office/drawing/2016/5/13/chartex" xmlns:cx8="http://schemas.microsoft.com/office/drawing/2016/5/14/chartex" xmlns:mc="http://schemas.openxmlformats.org/markup-compatibility/2006" xmlns:aink="http://schemas.microsoft.com/office/drawing/2016/ink" xmlns:am3d="http://schemas.microsoft.com/office/drawing/2017/model3d" xmlns:o="urn:schemas-microsoft-com:office:office" xmlns:r="http://schemas.openxmlformats.org/officeDocument/2006/relationships" xmlns:m="http://schemas.openxmlformats.org/officeDocument/2006/math" xmlns:v="urn:schemas-microsoft-com:vml" xmlns:wp14="http://schemas.microsoft.com/office/word/2010/wordprocessingDrawing" xmlns:wp="http://schemas.openxmlformats.org/drawingml/2006/wordprocessingDrawing" xmlns:w10="urn:schemas-microsoft-com:office:word" xmlns:w="http://schemas.openxmlformats.org/wordprocessingml/2006/main" xmlns:w14="http://schemas.microsoft.com/office/word/2010/wordml" xmlns:w15="http://schemas.microsoft.com/office/word/2012/wordml" xmlns:w16cex="http://schemas.microsoft.com/office/word/2018/wordml/cex" xmlns:w16cid="http://schemas.microsoft.com/office/word/2016/wordml/cid" xmlns:w16="http://schemas.microsoft.com/office/word/2018/wordml" xmlns:w16se="http://schemas.microsoft.com/office/word/2015/wordml/symex" xmlns:wpg="http://schemas.microsoft.com/office/word/2010/wordprocessingGroup" xmlns:wpi="http://schemas.microsoft.com/office/word/2010/wordprocessingInk" xmlns:wne="http://schemas.microsoft.com/office/word/2006/wordml" xmlns:wps="http://schemas.microsoft.com/office/word/2010/wordprocessingShape" mc:Ignorable="w14 w15 w16se w16cid w16 w16cex wp14">
   <w:abstractNum w:abstractNumId="0" w15:restartNumberingAfterBreak="0">
     <w:nsid w:val="00FE35D6"/>
     <w:multiLevelType w:val="hybridMultilevel"/>
@@ -8147,56 +7760,56 @@
       </w:pPr>
     </w:lvl>
   </w:abstractNum>
-  <w:num w:numId="1" w16cid:durableId="362440299">
+  <w:num w:numId="1">
     <w:abstractNumId w:val="10"/>
   </w:num>
-  <w:num w:numId="2" w16cid:durableId="215046078">
+  <w:num w:numId="2">
     <w:abstractNumId w:val="2"/>
   </w:num>
-  <w:num w:numId="3" w16cid:durableId="504169551">
+  <w:num w:numId="3">
     <w:abstractNumId w:val="0"/>
   </w:num>
-  <w:num w:numId="4" w16cid:durableId="1857380327">
+  <w:num w:numId="4">
     <w:abstractNumId w:val="6"/>
   </w:num>
-  <w:num w:numId="5" w16cid:durableId="1202279832">
+  <w:num w:numId="5">
     <w:abstractNumId w:val="8"/>
   </w:num>
-  <w:num w:numId="6" w16cid:durableId="1467552010">
+  <w:num w:numId="6">
     <w:abstractNumId w:val="14"/>
   </w:num>
-  <w:num w:numId="7" w16cid:durableId="1727530867">
+  <w:num w:numId="7">
     <w:abstractNumId w:val="5"/>
   </w:num>
-  <w:num w:numId="8" w16cid:durableId="131562198">
+  <w:num w:numId="8">
     <w:abstractNumId w:val="13"/>
   </w:num>
-  <w:num w:numId="9" w16cid:durableId="936913540">
+  <w:num w:numId="9">
     <w:abstractNumId w:val="9"/>
   </w:num>
-  <w:num w:numId="10" w16cid:durableId="2100171067">
+  <w:num w:numId="10">
     <w:abstractNumId w:val="12"/>
   </w:num>
-  <w:num w:numId="11" w16cid:durableId="994529106">
+  <w:num w:numId="11">
     <w:abstractNumId w:val="1"/>
   </w:num>
-  <w:num w:numId="12" w16cid:durableId="1014301529">
+  <w:num w:numId="12">
     <w:abstractNumId w:val="7"/>
   </w:num>
-  <w:num w:numId="13" w16cid:durableId="670984390">
+  <w:num w:numId="13">
     <w:abstractNumId w:val="3"/>
   </w:num>
-  <w:num w:numId="14" w16cid:durableId="248512639">
+  <w:num w:numId="14">
     <w:abstractNumId w:val="11"/>
   </w:num>
-  <w:num w:numId="15" w16cid:durableId="165638290">
+  <w:num w:numId="15">
     <w:abstractNumId w:val="4"/>
   </w:num>
 </w:numbering>
 </file>
 
 <file path=word/people.xml><?xml version="1.0" encoding="utf-8"?>
-<w15:people xmlns:wpc="http://schemas.microsoft.com/office/word/2010/wordprocessingCanvas" xmlns:cx="http://schemas.microsoft.com/office/drawing/2014/chartex" xmlns:cx1="http://schemas.microsoft.com/office/drawing/2015/9/8/chartex" xmlns:cx2="http://schemas.microsoft.com/office/drawing/2015/10/21/chartex" xmlns:cx3="http://schemas.microsoft.com/office/drawing/2016/5/9/chartex" xmlns:cx4="http://schemas.microsoft.com/office/drawing/2016/5/10/chartex" xmlns:cx5="http://schemas.microsoft.com/office/drawing/2016/5/11/chartex" xmlns:cx6="http://schemas.microsoft.com/office/drawing/2016/5/12/chartex" xmlns:cx7="http://schemas.microsoft.com/office/drawing/2016/5/13/chartex" xmlns:cx8="http://schemas.microsoft.com/office/drawing/2016/5/14/chartex" xmlns:mc="http://schemas.openxmlformats.org/markup-compatibility/2006" xmlns:aink="http://schemas.microsoft.com/office/drawing/2016/ink" xmlns:am3d="http://schemas.microsoft.com/office/drawing/2017/model3d" xmlns:o="urn:schemas-microsoft-com:office:office" xmlns:oel="http://schemas.microsoft.com/office/2019/extlst" xmlns:r="http://schemas.openxmlformats.org/officeDocument/2006/relationships" xmlns:m="http://schemas.openxmlformats.org/officeDocument/2006/math" xmlns:v="urn:schemas-microsoft-com:vml" xmlns:wp14="http://schemas.microsoft.com/office/word/2010/wordprocessingDrawing" xmlns:wp="http://schemas.openxmlformats.org/drawingml/2006/wordprocessingDrawing" xmlns:w10="urn:schemas-microsoft-com:office:word" xmlns:w="http://schemas.openxmlformats.org/wordprocessingml/2006/main" xmlns:w14="http://schemas.microsoft.com/office/word/2010/wordml" xmlns:w15="http://schemas.microsoft.com/office/word/2012/wordml" xmlns:w16cex="http://schemas.microsoft.com/office/word/2018/wordml/cex" xmlns:w16cid="http://schemas.microsoft.com/office/word/2016/wordml/cid" xmlns:w16="http://schemas.microsoft.com/office/word/2018/wordml" xmlns:w16sdtdh="http://schemas.microsoft.com/office/word/2020/wordml/sdtdatahash" xmlns:w16se="http://schemas.microsoft.com/office/word/2015/wordml/symex" xmlns:wpg="http://schemas.microsoft.com/office/word/2010/wordprocessingGroup" xmlns:wpi="http://schemas.microsoft.com/office/word/2010/wordprocessingInk" xmlns:wne="http://schemas.microsoft.com/office/word/2006/wordml" xmlns:wps="http://schemas.microsoft.com/office/word/2010/wordprocessingShape" mc:Ignorable="w14 w15 w16se w16cid w16 w16cex w16sdtdh wp14">
+<w15:people xmlns:wpc="http://schemas.microsoft.com/office/word/2010/wordprocessingCanvas" xmlns:cx="http://schemas.microsoft.com/office/drawing/2014/chartex" xmlns:cx1="http://schemas.microsoft.com/office/drawing/2015/9/8/chartex" xmlns:cx2="http://schemas.microsoft.com/office/drawing/2015/10/21/chartex" xmlns:cx3="http://schemas.microsoft.com/office/drawing/2016/5/9/chartex" xmlns:cx4="http://schemas.microsoft.com/office/drawing/2016/5/10/chartex" xmlns:cx5="http://schemas.microsoft.com/office/drawing/2016/5/11/chartex" xmlns:cx6="http://schemas.microsoft.com/office/drawing/2016/5/12/chartex" xmlns:cx7="http://schemas.microsoft.com/office/drawing/2016/5/13/chartex" xmlns:cx8="http://schemas.microsoft.com/office/drawing/2016/5/14/chartex" xmlns:mc="http://schemas.openxmlformats.org/markup-compatibility/2006" xmlns:aink="http://schemas.microsoft.com/office/drawing/2016/ink" xmlns:am3d="http://schemas.microsoft.com/office/drawing/2017/model3d" xmlns:o="urn:schemas-microsoft-com:office:office" xmlns:r="http://schemas.openxmlformats.org/officeDocument/2006/relationships" xmlns:m="http://schemas.openxmlformats.org/officeDocument/2006/math" xmlns:v="urn:schemas-microsoft-com:vml" xmlns:wp14="http://schemas.microsoft.com/office/word/2010/wordprocessingDrawing" xmlns:wp="http://schemas.openxmlformats.org/drawingml/2006/wordprocessingDrawing" xmlns:w10="urn:schemas-microsoft-com:office:word" xmlns:w="http://schemas.openxmlformats.org/wordprocessingml/2006/main" xmlns:w14="http://schemas.microsoft.com/office/word/2010/wordml" xmlns:w15="http://schemas.microsoft.com/office/word/2012/wordml" xmlns:w16cex="http://schemas.microsoft.com/office/word/2018/wordml/cex" xmlns:w16cid="http://schemas.microsoft.com/office/word/2016/wordml/cid" xmlns:w16="http://schemas.microsoft.com/office/word/2018/wordml" xmlns:w16se="http://schemas.microsoft.com/office/word/2015/wordml/symex" xmlns:wpg="http://schemas.microsoft.com/office/word/2010/wordprocessingGroup" xmlns:wpi="http://schemas.microsoft.com/office/word/2010/wordprocessingInk" xmlns:wne="http://schemas.microsoft.com/office/word/2006/wordml" xmlns:wps="http://schemas.microsoft.com/office/word/2010/wordprocessingShape" mc:Ignorable="w14 w15 w16se w16cid w16 w16cex wp14">
   <w15:person w15:author="Kurumada, Chigusa">
     <w15:presenceInfo w15:providerId="AD" w15:userId="S::ckuruma2@ur.rochester.edu::7075625c-9047-49ce-9ce0-00900efaad3c"/>
   </w15:person>
@@ -8204,7 +7817,7 @@
 </file>
 
 <file path=word/styles.xml><?xml version="1.0" encoding="utf-8"?>
-<w:styles xmlns:mc="http://schemas.openxmlformats.org/markup-compatibility/2006" xmlns:r="http://schemas.openxmlformats.org/officeDocument/2006/relationships" xmlns:w="http://schemas.openxmlformats.org/wordprocessingml/2006/main" xmlns:w14="http://schemas.microsoft.com/office/word/2010/wordml" xmlns:w15="http://schemas.microsoft.com/office/word/2012/wordml" xmlns:w16cex="http://schemas.microsoft.com/office/word/2018/wordml/cex" xmlns:w16cid="http://schemas.microsoft.com/office/word/2016/wordml/cid" xmlns:w16="http://schemas.microsoft.com/office/word/2018/wordml" xmlns:w16sdtdh="http://schemas.microsoft.com/office/word/2020/wordml/sdtdatahash" xmlns:w16se="http://schemas.microsoft.com/office/word/2015/wordml/symex" mc:Ignorable="w14 w15 w16se w16cid w16 w16cex w16sdtdh">
+<w:styles xmlns:mc="http://schemas.openxmlformats.org/markup-compatibility/2006" xmlns:r="http://schemas.openxmlformats.org/officeDocument/2006/relationships" xmlns:w="http://schemas.openxmlformats.org/wordprocessingml/2006/main" xmlns:w14="http://schemas.microsoft.com/office/word/2010/wordml" xmlns:w15="http://schemas.microsoft.com/office/word/2012/wordml" xmlns:w16cex="http://schemas.microsoft.com/office/word/2018/wordml/cex" xmlns:w16cid="http://schemas.microsoft.com/office/word/2016/wordml/cid" xmlns:w16="http://schemas.microsoft.com/office/word/2018/wordml" xmlns:w16se="http://schemas.microsoft.com/office/word/2015/wordml/symex" mc:Ignorable="w14 w15 w16se w16cid w16 w16cex">
   <w:docDefaults>
     <w:rPrDefault>
       <w:rPr>
@@ -8785,6 +8398,33 @@
       <w:sz w:val="24"/>
     </w:rPr>
   </w:style>
+  <w:style w:type="paragraph" w:styleId="BalloonText">
+    <w:name w:val="Balloon Text"/>
+    <w:basedOn w:val="Normal"/>
+    <w:link w:val="BalloonTextChar"/>
+    <w:uiPriority w:val="99"/>
+    <w:semiHidden/>
+    <w:unhideWhenUsed/>
+    <w:rsid w:val="007E0184"/>
+    <w:rPr>
+      <w:rFonts w:ascii="Times New Roman" w:hAnsi="Times New Roman" w:cs="Times New Roman"/>
+      <w:sz w:val="18"/>
+      <w:szCs w:val="18"/>
+    </w:rPr>
+  </w:style>
+  <w:style w:type="character" w:customStyle="1" w:styleId="BalloonTextChar">
+    <w:name w:val="Balloon Text Char"/>
+    <w:basedOn w:val="DefaultParagraphFont"/>
+    <w:link w:val="BalloonText"/>
+    <w:uiPriority w:val="99"/>
+    <w:semiHidden/>
+    <w:rsid w:val="007E0184"/>
+    <w:rPr>
+      <w:rFonts w:ascii="Times New Roman" w:hAnsi="Times New Roman" w:cs="Times New Roman"/>
+      <w:sz w:val="18"/>
+      <w:szCs w:val="18"/>
+    </w:rPr>
+  </w:style>
 </w:styles>
 </file>
 

</xml_diff>